<commit_message>
Ombre bouton + audit
</commit_message>
<xml_diff>
--- a/Livrables/Gestion/Audit_juridique.docx
+++ b/Livrables/Gestion/Audit_juridique.docx
@@ -336,33 +336,7 @@
         <w:rPr>
           <w:rFonts w:ascii="Times New Roman" w:hAnsi="Times New Roman" w:cs="Times New Roman"/>
         </w:rPr>
-        <w:t>Organisation d'activités d'animation culturelles</w:t>
-      </w:r>
-      <w:r>
-        <w:rPr>
-          <w:rFonts w:ascii="Times New Roman" w:hAnsi="Times New Roman" w:cs="Times New Roman"/>
-        </w:rPr>
-        <w:t xml:space="preserve">, fixée à </w:t>
-      </w:r>
-      <w:r>
-        <w:rPr>
-          <w:rFonts w:ascii="Times New Roman" w:hAnsi="Times New Roman" w:cs="Times New Roman"/>
-        </w:rPr>
-        <w:t xml:space="preserve">IUT de Bayonne et du Pays </w:t>
-      </w:r>
-      <w:proofErr w:type="gramStart"/>
-      <w:r>
-        <w:rPr>
-          <w:rFonts w:ascii="Times New Roman" w:hAnsi="Times New Roman" w:cs="Times New Roman"/>
-        </w:rPr>
-        <w:t>Basque</w:t>
-      </w:r>
-      <w:proofErr w:type="gramEnd"/>
-      <w:r>
-        <w:rPr>
-          <w:rFonts w:ascii="Times New Roman" w:hAnsi="Times New Roman" w:cs="Times New Roman"/>
-        </w:rPr>
-        <w:t xml:space="preserve">, Département Informatique, 2 Allée du Parc </w:t>
+        <w:t xml:space="preserve">Organisation d'activités d'animation culturelles, fixée à IUT de Bayonne et du Pays Basque, Département Informatique, 2 Allée du Parc </w:t>
       </w:r>
       <w:proofErr w:type="spellStart"/>
       <w:r>
@@ -376,13 +350,7 @@
         <w:rPr>
           <w:rFonts w:ascii="Times New Roman" w:hAnsi="Times New Roman" w:cs="Times New Roman"/>
         </w:rPr>
-        <w:t>, 64600 ANGLET</w:t>
-      </w:r>
-      <w:r>
-        <w:rPr>
-          <w:rFonts w:ascii="Times New Roman" w:hAnsi="Times New Roman" w:cs="Times New Roman"/>
-        </w:rPr>
-        <w:t>, pour une durée illimitée.</w:t>
+        <w:t>, 64600 ANGLET, pour une durée illimitée.</w:t>
       </w:r>
     </w:p>
     <w:p>
@@ -692,6 +660,146 @@
         </w:rPr>
         <w:t>.</w:t>
       </w:r>
+    </w:p>
+    <w:p>
+      <w:pPr>
+        <w:jc w:val="both"/>
+        <w:rPr>
+          <w:rFonts w:ascii="Times New Roman" w:hAnsi="Times New Roman" w:cs="Times New Roman"/>
+        </w:rPr>
+      </w:pPr>
+    </w:p>
+    <w:p>
+      <w:pPr>
+        <w:jc w:val="both"/>
+        <w:rPr>
+          <w:rFonts w:ascii="Times New Roman" w:hAnsi="Times New Roman" w:cs="Times New Roman"/>
+        </w:rPr>
+      </w:pPr>
+      <w:r>
+        <w:rPr>
+          <w:rFonts w:ascii="Times New Roman" w:hAnsi="Times New Roman" w:cs="Times New Roman"/>
+        </w:rPr>
+        <w:drawing>
+          <wp:anchor distT="0" distB="0" distL="114300" distR="114300" simplePos="0" relativeHeight="251658240" behindDoc="0" locked="0" layoutInCell="1" allowOverlap="1" wp14:anchorId="4F952259" wp14:editId="681ED646">
+            <wp:simplePos x="0" y="0"/>
+            <wp:positionH relativeFrom="margin">
+              <wp:posOffset>5003165</wp:posOffset>
+            </wp:positionH>
+            <wp:positionV relativeFrom="paragraph">
+              <wp:posOffset>5715</wp:posOffset>
+            </wp:positionV>
+            <wp:extent cx="755015" cy="1007745"/>
+            <wp:effectExtent l="0" t="0" r="6985" b="1905"/>
+            <wp:wrapSquare wrapText="bothSides"/>
+            <wp:docPr id="2" name="Graphique 2"/>
+            <wp:cNvGraphicFramePr>
+              <a:graphicFrameLocks xmlns:a="http://schemas.openxmlformats.org/drawingml/2006/main" noChangeAspect="1"/>
+            </wp:cNvGraphicFramePr>
+            <a:graphic xmlns:a="http://schemas.openxmlformats.org/drawingml/2006/main">
+              <a:graphicData uri="http://schemas.openxmlformats.org/drawingml/2006/picture">
+                <pic:pic xmlns:pic="http://schemas.openxmlformats.org/drawingml/2006/picture">
+                  <pic:nvPicPr>
+                    <pic:cNvPr id="1" name=""/>
+                    <pic:cNvPicPr/>
+                  </pic:nvPicPr>
+                  <pic:blipFill>
+                    <a:blip r:embed="rId5" cstate="print">
+                      <a:extLst>
+                        <a:ext uri="{28A0092B-C50C-407E-A947-70E740481C1C}">
+                          <a14:useLocalDpi xmlns:a14="http://schemas.microsoft.com/office/drawing/2010/main" val="0"/>
+                        </a:ext>
+                        <a:ext uri="{96DAC541-7B7A-43D3-8B79-37D633B846F1}">
+                          <asvg:svgBlip xmlns:asvg="http://schemas.microsoft.com/office/drawing/2016/SVG/main" r:embed="rId6"/>
+                        </a:ext>
+                      </a:extLst>
+                    </a:blip>
+                    <a:stretch>
+                      <a:fillRect/>
+                    </a:stretch>
+                  </pic:blipFill>
+                  <pic:spPr>
+                    <a:xfrm flipH="1">
+                      <a:off x="0" y="0"/>
+                      <a:ext cx="755015" cy="1007745"/>
+                    </a:xfrm>
+                    <a:prstGeom prst="rect">
+                      <a:avLst/>
+                    </a:prstGeom>
+                  </pic:spPr>
+                </pic:pic>
+              </a:graphicData>
+            </a:graphic>
+            <wp14:sizeRelH relativeFrom="margin">
+              <wp14:pctWidth>0</wp14:pctWidth>
+            </wp14:sizeRelH>
+            <wp14:sizeRelV relativeFrom="margin">
+              <wp14:pctHeight>0</wp14:pctHeight>
+            </wp14:sizeRelV>
+          </wp:anchor>
+        </w:drawing>
+      </w:r>
+      <w:r>
+        <w:rPr>
+          <w:rFonts w:ascii="Times New Roman" w:hAnsi="Times New Roman" w:cs="Times New Roman"/>
+        </w:rPr>
+        <w:t>I</w:t>
+      </w:r>
+      <w:r>
+        <w:rPr>
+          <w:rFonts w:ascii="Times New Roman" w:hAnsi="Times New Roman" w:cs="Times New Roman"/>
+        </w:rPr>
+        <w:t>V</w:t>
+      </w:r>
+      <w:r>
+        <w:rPr>
+          <w:rFonts w:ascii="Times New Roman" w:hAnsi="Times New Roman" w:cs="Times New Roman"/>
+        </w:rPr>
+        <w:t xml:space="preserve"> – </w:t>
+      </w:r>
+      <w:r>
+        <w:rPr>
+          <w:rFonts w:ascii="Times New Roman" w:hAnsi="Times New Roman" w:cs="Times New Roman"/>
+        </w:rPr>
+        <w:t>Droit des illustrations</w:t>
+      </w:r>
+    </w:p>
+    <w:p>
+      <w:pPr>
+        <w:jc w:val="both"/>
+        <w:rPr>
+          <w:rFonts w:ascii="Times New Roman" w:hAnsi="Times New Roman" w:cs="Times New Roman"/>
+        </w:rPr>
+      </w:pPr>
+      <w:r>
+        <w:rPr>
+          <w:rFonts w:ascii="Times New Roman" w:hAnsi="Times New Roman" w:cs="Times New Roman"/>
+        </w:rPr>
+        <w:tab/>
+        <w:t xml:space="preserve">La seule image ou illustration que nous sommes supposés utiliser est le logo du BDE Hego </w:t>
+      </w:r>
+      <w:proofErr w:type="spellStart"/>
+      <w:r>
+        <w:rPr>
+          <w:rFonts w:ascii="Times New Roman" w:hAnsi="Times New Roman" w:cs="Times New Roman"/>
+        </w:rPr>
+        <w:t>Berria</w:t>
+      </w:r>
+      <w:proofErr w:type="spellEnd"/>
+      <w:r>
+        <w:rPr>
+          <w:rFonts w:ascii="Times New Roman" w:hAnsi="Times New Roman" w:cs="Times New Roman"/>
+        </w:rPr>
+        <w:t>, dont nous disposons l’accord écrit de l’auteur concernant les droits de reproduction dans un usage non-commercial (étant une organisation à but non-lucratif nous rentrons alors dans ce critère).</w:t>
+      </w:r>
+    </w:p>
+    <w:p>
+      <w:pPr>
+        <w:jc w:val="both"/>
+        <w:rPr>
+          <w:rFonts w:ascii="Times New Roman" w:hAnsi="Times New Roman" w:cs="Times New Roman"/>
+        </w:rPr>
+      </w:pPr>
     </w:p>
     <w:sectPr>
       <w:pgSz w:w="11906" w:h="16838"/>
@@ -1101,7 +1209,7 @@
   <w:style w:type="paragraph" w:default="1" w:styleId="Normal">
     <w:name w:val="Normal"/>
     <w:qFormat/>
-    <w:rsid w:val="009465E3"/>
+    <w:rsid w:val="00487F09"/>
   </w:style>
   <w:style w:type="character" w:default="1" w:styleId="Policepardfaut">
     <w:name w:val="Default Paragraph Font"/>

</xml_diff>

<commit_message>
Changement BD, formNewsletter, audit, réseau
</commit_message>
<xml_diff>
--- a/Livrables/Gestion/Audit_juridique.docx
+++ b/Livrables/Gestion/Audit_juridique.docx
@@ -29,7 +29,7 @@
                     </pic:cNvPicPr>
                   </pic:nvPicPr>
                   <pic:blipFill>
-                    <a:blip r:embed="rId4" cstate="print">
+                    <a:blip r:embed="rId5" cstate="print">
                       <a:extLst>
                         <a:ext uri="{28A0092B-C50C-407E-A947-70E740481C1C}">
                           <a14:useLocalDpi xmlns:a14="http://schemas.microsoft.com/office/drawing/2010/main" val="0"/>
@@ -146,31 +146,22 @@
           <w:sz w:val="32"/>
           <w:szCs w:val="32"/>
         </w:rPr>
-        <w:t xml:space="preserve">Richard </w:t>
-      </w:r>
-      <w:proofErr w:type="spellStart"/>
-      <w:r>
+        <w:t>Richard Chbeir</w:t>
+      </w:r>
+    </w:p>
+    <w:p>
+      <w:pPr>
+        <w:jc w:val="center"/>
         <w:rPr>
           <w:sz w:val="32"/>
           <w:szCs w:val="32"/>
         </w:rPr>
-        <w:t>Chbeir</w:t>
-      </w:r>
-      <w:proofErr w:type="spellEnd"/>
-    </w:p>
-    <w:p>
-      <w:pPr>
-        <w:jc w:val="center"/>
+      </w:pPr>
+      <w:r>
         <w:rPr>
           <w:sz w:val="32"/>
           <w:szCs w:val="32"/>
         </w:rPr>
-      </w:pPr>
-      <w:r>
-        <w:rPr>
-          <w:sz w:val="32"/>
-          <w:szCs w:val="32"/>
-        </w:rPr>
         <w:t>Projet : Hego Lagunak, une application de parrainage pour le BDE</w:t>
       </w:r>
     </w:p>
@@ -290,97 +281,511 @@
         <w:lastRenderedPageBreak/>
         <w:tab/>
       </w:r>
-      <w:r>
-        <w:rPr>
-          <w:rFonts w:ascii="Times New Roman" w:hAnsi="Times New Roman" w:cs="Times New Roman"/>
-        </w:rPr>
-        <w:t xml:space="preserve">Dans le suivant document, « nous », « on », et « nos », « Hego </w:t>
-      </w:r>
-      <w:proofErr w:type="spellStart"/>
-      <w:r>
-        <w:rPr>
-          <w:rFonts w:ascii="Times New Roman" w:hAnsi="Times New Roman" w:cs="Times New Roman"/>
-        </w:rPr>
-        <w:t>Berria</w:t>
-      </w:r>
-      <w:proofErr w:type="spellEnd"/>
-      <w:r>
-        <w:rPr>
-          <w:rFonts w:ascii="Times New Roman" w:hAnsi="Times New Roman" w:cs="Times New Roman"/>
-        </w:rPr>
-        <w:t xml:space="preserve"> » font référence à BDE Hego </w:t>
-      </w:r>
-      <w:proofErr w:type="spellStart"/>
-      <w:r>
-        <w:rPr>
-          <w:rFonts w:ascii="Times New Roman" w:hAnsi="Times New Roman" w:cs="Times New Roman"/>
-        </w:rPr>
-        <w:t>Berria</w:t>
-      </w:r>
-      <w:proofErr w:type="spellEnd"/>
-      <w:r>
-        <w:rPr>
-          <w:rFonts w:ascii="Times New Roman" w:hAnsi="Times New Roman" w:cs="Times New Roman"/>
-        </w:rPr>
-        <w:t xml:space="preserve">, association loi de 1901 définie comme suit : </w:t>
-      </w:r>
-    </w:p>
-    <w:p>
-      <w:pPr>
-        <w:jc w:val="both"/>
-        <w:rPr>
-          <w:rFonts w:ascii="Times New Roman" w:hAnsi="Times New Roman" w:cs="Times New Roman"/>
-        </w:rPr>
-      </w:pPr>
-      <w:r>
-        <w:rPr>
-          <w:rFonts w:ascii="Times New Roman" w:hAnsi="Times New Roman" w:cs="Times New Roman"/>
-        </w:rPr>
-        <w:t xml:space="preserve">Organisation d'activités d'animation culturelles, fixée à IUT de Bayonne et du Pays Basque, Département Informatique, 2 Allée du Parc </w:t>
-      </w:r>
-      <w:proofErr w:type="spellStart"/>
-      <w:r>
-        <w:rPr>
-          <w:rFonts w:ascii="Times New Roman" w:hAnsi="Times New Roman" w:cs="Times New Roman"/>
-        </w:rPr>
-        <w:t>Montaury</w:t>
-      </w:r>
-      <w:proofErr w:type="spellEnd"/>
-      <w:r>
-        <w:rPr>
-          <w:rFonts w:ascii="Times New Roman" w:hAnsi="Times New Roman" w:cs="Times New Roman"/>
-        </w:rPr>
-        <w:t>, 64600 ANGLET, pour une durée illimitée.</w:t>
-      </w:r>
-    </w:p>
-    <w:p>
-      <w:pPr>
-        <w:jc w:val="both"/>
-        <w:rPr>
-          <w:rFonts w:ascii="Times New Roman" w:hAnsi="Times New Roman" w:cs="Times New Roman"/>
-        </w:rPr>
-      </w:pPr>
-    </w:p>
-    <w:p>
-      <w:pPr>
-        <w:jc w:val="both"/>
-        <w:rPr>
-          <w:rFonts w:ascii="Times New Roman" w:hAnsi="Times New Roman" w:cs="Times New Roman"/>
-        </w:rPr>
-      </w:pPr>
-      <w:r>
-        <w:rPr>
-          <w:rFonts w:ascii="Times New Roman" w:hAnsi="Times New Roman" w:cs="Times New Roman"/>
-        </w:rPr>
+    </w:p>
+    <w:sdt>
+      <w:sdtPr>
+        <w:id w:val="1542483536"/>
+        <w:docPartObj>
+          <w:docPartGallery w:val="Table of Contents"/>
+          <w:docPartUnique/>
+        </w:docPartObj>
+      </w:sdtPr>
+      <w:sdtEndPr>
+        <w:rPr>
+          <w:rFonts w:asciiTheme="minorHAnsi" w:eastAsiaTheme="minorHAnsi" w:hAnsiTheme="minorHAnsi" w:cstheme="minorBidi"/>
+          <w:b/>
+          <w:bCs/>
+          <w:color w:val="auto"/>
+          <w:sz w:val="22"/>
+          <w:szCs w:val="22"/>
+          <w:lang w:eastAsia="en-US"/>
+        </w:rPr>
+      </w:sdtEndPr>
+      <w:sdtContent>
+        <w:p>
+          <w:pPr>
+            <w:pStyle w:val="En-ttedetabledesmatires"/>
+          </w:pPr>
+          <w:r>
+            <w:t>Table des matières</w:t>
+          </w:r>
+        </w:p>
+        <w:p>
+          <w:pPr>
+            <w:pStyle w:val="TM1"/>
+            <w:tabs>
+              <w:tab w:val="right" w:leader="dot" w:pos="9062"/>
+            </w:tabs>
+            <w:rPr>
+              <w:noProof/>
+            </w:rPr>
+          </w:pPr>
+          <w:r>
+            <w:fldChar w:fldCharType="begin"/>
+          </w:r>
+          <w:r>
+            <w:instrText xml:space="preserve"> TOC \o "1-3" \h \z \u </w:instrText>
+          </w:r>
+          <w:r>
+            <w:fldChar w:fldCharType="separate"/>
+          </w:r>
+          <w:hyperlink w:anchor="_Toc119318816" w:history="1">
+            <w:r>
+              <w:rPr>
+                <w:rStyle w:val="Lienhypertexte"/>
+                <w:noProof/>
+              </w:rPr>
+              <w:t>I – Présentation du projet</w:t>
+            </w:r>
+            <w:r>
+              <w:rPr>
+                <w:noProof/>
+                <w:webHidden/>
+              </w:rPr>
+              <w:tab/>
+            </w:r>
+            <w:r>
+              <w:rPr>
+                <w:noProof/>
+                <w:webHidden/>
+              </w:rPr>
+              <w:fldChar w:fldCharType="begin"/>
+            </w:r>
+            <w:r>
+              <w:rPr>
+                <w:noProof/>
+                <w:webHidden/>
+              </w:rPr>
+              <w:instrText xml:space="preserve"> PAGEREF _Toc119318816 \h </w:instrText>
+            </w:r>
+            <w:r>
+              <w:rPr>
+                <w:noProof/>
+                <w:webHidden/>
+              </w:rPr>
+            </w:r>
+            <w:r>
+              <w:rPr>
+                <w:noProof/>
+                <w:webHidden/>
+              </w:rPr>
+              <w:fldChar w:fldCharType="separate"/>
+            </w:r>
+            <w:r>
+              <w:rPr>
+                <w:noProof/>
+                <w:webHidden/>
+              </w:rPr>
+              <w:t>3</w:t>
+            </w:r>
+            <w:r>
+              <w:rPr>
+                <w:noProof/>
+                <w:webHidden/>
+              </w:rPr>
+              <w:fldChar w:fldCharType="end"/>
+            </w:r>
+          </w:hyperlink>
+        </w:p>
+        <w:p>
+          <w:pPr>
+            <w:pStyle w:val="TM1"/>
+            <w:tabs>
+              <w:tab w:val="right" w:leader="dot" w:pos="9062"/>
+            </w:tabs>
+            <w:rPr>
+              <w:noProof/>
+            </w:rPr>
+          </w:pPr>
+          <w:hyperlink w:anchor="_Toc119318817" w:history="1">
+            <w:r>
+              <w:rPr>
+                <w:rStyle w:val="Lienhypertexte"/>
+                <w:noProof/>
+              </w:rPr>
+              <w:t>II – Une œuvre de l’esprit (et particulièrement collective)</w:t>
+            </w:r>
+            <w:r>
+              <w:rPr>
+                <w:noProof/>
+                <w:webHidden/>
+              </w:rPr>
+              <w:tab/>
+            </w:r>
+            <w:r>
+              <w:rPr>
+                <w:noProof/>
+                <w:webHidden/>
+              </w:rPr>
+              <w:fldChar w:fldCharType="begin"/>
+            </w:r>
+            <w:r>
+              <w:rPr>
+                <w:noProof/>
+                <w:webHidden/>
+              </w:rPr>
+              <w:instrText xml:space="preserve"> PAGEREF _Toc119318817 \h </w:instrText>
+            </w:r>
+            <w:r>
+              <w:rPr>
+                <w:noProof/>
+                <w:webHidden/>
+              </w:rPr>
+            </w:r>
+            <w:r>
+              <w:rPr>
+                <w:noProof/>
+                <w:webHidden/>
+              </w:rPr>
+              <w:fldChar w:fldCharType="separate"/>
+            </w:r>
+            <w:r>
+              <w:rPr>
+                <w:noProof/>
+                <w:webHidden/>
+              </w:rPr>
+              <w:t>4</w:t>
+            </w:r>
+            <w:r>
+              <w:rPr>
+                <w:noProof/>
+                <w:webHidden/>
+              </w:rPr>
+              <w:fldChar w:fldCharType="end"/>
+            </w:r>
+          </w:hyperlink>
+        </w:p>
+        <w:p>
+          <w:pPr>
+            <w:pStyle w:val="TM1"/>
+            <w:tabs>
+              <w:tab w:val="right" w:leader="dot" w:pos="9062"/>
+            </w:tabs>
+            <w:rPr>
+              <w:noProof/>
+            </w:rPr>
+          </w:pPr>
+          <w:hyperlink w:anchor="_Toc119318818" w:history="1">
+            <w:r>
+              <w:rPr>
+                <w:rStyle w:val="Lienhypertexte"/>
+                <w:noProof/>
+              </w:rPr>
+              <w:t>III – Démonstration de l’originalité de l’application</w:t>
+            </w:r>
+            <w:r>
+              <w:rPr>
+                <w:noProof/>
+                <w:webHidden/>
+              </w:rPr>
+              <w:tab/>
+            </w:r>
+            <w:r>
+              <w:rPr>
+                <w:noProof/>
+                <w:webHidden/>
+              </w:rPr>
+              <w:fldChar w:fldCharType="begin"/>
+            </w:r>
+            <w:r>
+              <w:rPr>
+                <w:noProof/>
+                <w:webHidden/>
+              </w:rPr>
+              <w:instrText xml:space="preserve"> PAGEREF _Toc119318818 \h </w:instrText>
+            </w:r>
+            <w:r>
+              <w:rPr>
+                <w:noProof/>
+                <w:webHidden/>
+              </w:rPr>
+            </w:r>
+            <w:r>
+              <w:rPr>
+                <w:noProof/>
+                <w:webHidden/>
+              </w:rPr>
+              <w:fldChar w:fldCharType="separate"/>
+            </w:r>
+            <w:r>
+              <w:rPr>
+                <w:noProof/>
+                <w:webHidden/>
+              </w:rPr>
+              <w:t>5</w:t>
+            </w:r>
+            <w:r>
+              <w:rPr>
+                <w:noProof/>
+                <w:webHidden/>
+              </w:rPr>
+              <w:fldChar w:fldCharType="end"/>
+            </w:r>
+          </w:hyperlink>
+        </w:p>
+        <w:p>
+          <w:r>
+            <w:rPr>
+              <w:b/>
+              <w:bCs/>
+            </w:rPr>
+            <w:fldChar w:fldCharType="end"/>
+          </w:r>
+        </w:p>
+      </w:sdtContent>
+    </w:sdt>
+    <w:p>
+      <w:pPr>
+        <w:jc w:val="both"/>
+        <w:rPr>
+          <w:rFonts w:ascii="Times New Roman" w:hAnsi="Times New Roman" w:cs="Times New Roman"/>
+        </w:rPr>
+      </w:pPr>
+    </w:p>
+    <w:p>
+      <w:pPr>
+        <w:rPr>
+          <w:rFonts w:ascii="Times New Roman" w:hAnsi="Times New Roman" w:cs="Times New Roman"/>
+        </w:rPr>
+      </w:pPr>
+      <w:r>
+        <w:rPr>
+          <w:rFonts w:ascii="Times New Roman" w:hAnsi="Times New Roman" w:cs="Times New Roman"/>
+        </w:rPr>
+        <w:br w:type="page"/>
+      </w:r>
+    </w:p>
+    <w:p>
+      <w:pPr>
+        <w:ind w:firstLine="708"/>
+        <w:jc w:val="both"/>
+        <w:rPr>
+          <w:rFonts w:ascii="Times New Roman" w:hAnsi="Times New Roman" w:cs="Times New Roman"/>
+        </w:rPr>
+      </w:pPr>
+      <w:r>
+        <w:rPr>
+          <w:rFonts w:ascii="Times New Roman" w:hAnsi="Times New Roman" w:cs="Times New Roman"/>
+        </w:rPr>
+        <w:lastRenderedPageBreak/>
+        <w:t xml:space="preserve">Dans le suivant document, « nous », « on », et « nos », « Hego Berria » font référence à BDE Hego Berria, association loi de 1901 définie comme suit : </w:t>
+      </w:r>
+    </w:p>
+    <w:p>
+      <w:pPr>
+        <w:jc w:val="both"/>
+        <w:rPr>
+          <w:rFonts w:ascii="Times New Roman" w:hAnsi="Times New Roman" w:cs="Times New Roman"/>
+        </w:rPr>
+      </w:pPr>
+      <w:r>
+        <w:rPr>
+          <w:rFonts w:ascii="Times New Roman" w:hAnsi="Times New Roman" w:cs="Times New Roman"/>
+        </w:rPr>
+        <w:t>Organisation d'activités d'animation culturelles, fixée à IUT de Bayonne et du Pays Basque, Département Informatique, 2 Allée du Parc Montaury, 64600 ANGLET, pour une durée illimitée.</w:t>
+      </w:r>
+    </w:p>
+    <w:p>
+      <w:pPr>
+        <w:jc w:val="both"/>
+        <w:rPr>
+          <w:rFonts w:ascii="Times New Roman" w:hAnsi="Times New Roman" w:cs="Times New Roman"/>
+        </w:rPr>
+      </w:pPr>
+    </w:p>
+    <w:p>
+      <w:pPr>
+        <w:pStyle w:val="Titre1"/>
+      </w:pPr>
+      <w:bookmarkStart w:id="0" w:name="_Toc119318816"/>
+      <w:r>
         <w:t>I</w:t>
       </w:r>
       <w:r>
-        <w:rPr>
-          <w:rFonts w:ascii="Times New Roman" w:hAnsi="Times New Roman" w:cs="Times New Roman"/>
-        </w:rPr>
+        <w:t xml:space="preserve"> – </w:t>
+      </w:r>
+      <w:r>
+        <w:t>Présentation du projet</w:t>
+      </w:r>
+      <w:bookmarkEnd w:id="0"/>
+    </w:p>
+    <w:p/>
+    <w:p>
+      <w:pPr>
+        <w:ind w:firstLine="708"/>
+        <w:jc w:val="both"/>
+        <w:rPr>
+          <w:rFonts w:ascii="Times New Roman" w:hAnsi="Times New Roman" w:cs="Times New Roman"/>
+        </w:rPr>
+      </w:pPr>
+      <w:r>
+        <w:rPr>
+          <w:rFonts w:ascii="Times New Roman" w:hAnsi="Times New Roman" w:cs="Times New Roman"/>
+        </w:rPr>
+        <w:t>Nous travaillons sur un site web permettant de gérer automatiquement les parrainages réalisés par le BDE.</w:t>
+      </w:r>
+    </w:p>
+    <w:p>
+      <w:pPr>
+        <w:ind w:firstLine="708"/>
+        <w:jc w:val="both"/>
+        <w:rPr>
+          <w:rFonts w:ascii="Times New Roman" w:hAnsi="Times New Roman" w:cs="Times New Roman"/>
+        </w:rPr>
+      </w:pPr>
+      <w:r>
+        <w:rPr>
+          <w:rFonts w:ascii="Times New Roman" w:hAnsi="Times New Roman" w:cs="Times New Roman"/>
+        </w:rPr>
+        <w:t>Le parrainage est un évènement annuel réalisé par l'association étudiante Hego Berria (un BDE), dans lequel les étudiants de première année répondent d'abord à un questionnaire rédigé par les membres du BDE. Ensuite, les étudiants de deuxième année sont associés automatiquement (ou en choisissant, en fonction du paramétrage du questionnaire) à un étudiant de 1ère année, créant alors l'association entre le parrain et le filleul.</w:t>
+      </w:r>
+    </w:p>
+    <w:p>
+      <w:pPr>
+        <w:ind w:firstLine="708"/>
+        <w:jc w:val="both"/>
+        <w:rPr>
+          <w:rFonts w:ascii="Times New Roman" w:hAnsi="Times New Roman" w:cs="Times New Roman"/>
+        </w:rPr>
+      </w:pPr>
+      <w:r>
+        <w:rPr>
+          <w:rFonts w:ascii="Times New Roman" w:hAnsi="Times New Roman" w:cs="Times New Roman"/>
+        </w:rPr>
+        <w:t>Le système permet aux utilisateurs de s'inscrire avec leur adresse mèl de l'UPPA et de conserver le même compte tout au long de leur cursus au sein de la structure. Le site internet est destiné aux étudiants et au BDE, qui ne dispose que d'un compte "administrateur".</w:t>
+      </w:r>
+    </w:p>
+    <w:p>
+      <w:pPr>
+        <w:ind w:firstLine="708"/>
+        <w:jc w:val="both"/>
+        <w:rPr>
+          <w:rFonts w:ascii="Times New Roman" w:hAnsi="Times New Roman" w:cs="Times New Roman"/>
+        </w:rPr>
+      </w:pPr>
+      <w:r>
+        <w:rPr>
+          <w:rFonts w:ascii="Times New Roman" w:hAnsi="Times New Roman" w:cs="Times New Roman"/>
+        </w:rPr>
+        <w:t>Toute personne se connectant au site peut voir si le questionnaire est disponible ou non et modifier ses informations personnelles. On dispose alors de leur nom, leur prénom, leur</w:t>
+      </w:r>
+      <w:r>
+        <w:rPr>
+          <w:rFonts w:ascii="Times New Roman" w:hAnsi="Times New Roman" w:cs="Times New Roman"/>
+        </w:rPr>
+        <w:t xml:space="preserve"> adresse mèl étudiante et des réponses qu’ils donneront au questionnaire (uniquement pendant la durée de l’évènement)</w:t>
+      </w:r>
+      <w:r>
+        <w:rPr>
+          <w:rFonts w:ascii="Times New Roman" w:hAnsi="Times New Roman" w:cs="Times New Roman"/>
+        </w:rPr>
+        <w:t>.</w:t>
+      </w:r>
+    </w:p>
+    <w:p>
+      <w:pPr>
+        <w:ind w:firstLine="708"/>
+        <w:jc w:val="both"/>
+        <w:rPr>
+          <w:rFonts w:ascii="Times New Roman" w:hAnsi="Times New Roman" w:cs="Times New Roman"/>
+        </w:rPr>
+      </w:pPr>
+      <w:r>
+        <w:rPr>
+          <w:rFonts w:ascii="Times New Roman" w:hAnsi="Times New Roman" w:cs="Times New Roman"/>
+        </w:rPr>
+        <w:t>Les questionnaires sont rédigés et ouverts aux réponses par le BDE. Ils sont caractérisés par des questions et des réponses de différents types (</w:t>
+      </w:r>
+      <w:r>
+        <w:rPr>
+          <w:rFonts w:ascii="Times New Roman" w:hAnsi="Times New Roman" w:cs="Times New Roman"/>
+        </w:rPr>
+        <w:t>Questionnaire à Choix Multiples ou réponses libre</w:t>
+      </w:r>
+      <w:r>
+        <w:rPr>
+          <w:rFonts w:ascii="Times New Roman" w:hAnsi="Times New Roman" w:cs="Times New Roman"/>
+        </w:rPr>
+        <w:t>), un type d'association (automatique, en faisant intervenir l'algorithme de l'application, ou manuelle, nécessitant l'intervention des étudiants de 2</w:t>
+      </w:r>
+      <w:r>
+        <w:rPr>
+          <w:rFonts w:ascii="Times New Roman" w:hAnsi="Times New Roman" w:cs="Times New Roman"/>
+          <w:vertAlign w:val="superscript"/>
+        </w:rPr>
+        <w:t>ème</w:t>
+      </w:r>
+      <w:r>
+        <w:rPr>
+          <w:rFonts w:ascii="Times New Roman" w:hAnsi="Times New Roman" w:cs="Times New Roman"/>
+        </w:rPr>
+        <w:t xml:space="preserve"> année</w:t>
+      </w:r>
+      <w:r>
+        <w:rPr>
+          <w:rFonts w:ascii="Times New Roman" w:hAnsi="Times New Roman" w:cs="Times New Roman"/>
+        </w:rPr>
+        <w:t>). Enfin, une date d'ouverture et de fermeture sont spécifiés.</w:t>
+      </w:r>
+    </w:p>
+    <w:p>
+      <w:pPr>
+        <w:ind w:firstLine="708"/>
+        <w:jc w:val="both"/>
+        <w:rPr>
+          <w:rFonts w:ascii="Times New Roman" w:hAnsi="Times New Roman" w:cs="Times New Roman"/>
+        </w:rPr>
+      </w:pPr>
+      <w:r>
+        <w:rPr>
+          <w:rFonts w:ascii="Times New Roman" w:hAnsi="Times New Roman" w:cs="Times New Roman"/>
+        </w:rPr>
+        <w:t xml:space="preserve">Le bureau des étudiants Hego Berria est une association avec une identité forte, qui commence à développer en parallèle (sans lien avec la SAE) un site web </w:t>
+      </w:r>
+      <w:r>
+        <w:rPr>
+          <w:rFonts w:ascii="Times New Roman" w:hAnsi="Times New Roman" w:cs="Times New Roman"/>
+        </w:rPr>
+        <w:t xml:space="preserve">vitrine </w:t>
+      </w:r>
+      <w:r>
+        <w:rPr>
+          <w:rFonts w:ascii="Times New Roman" w:hAnsi="Times New Roman" w:cs="Times New Roman"/>
+        </w:rPr>
+        <w:t>et une application de covoiturage. Faciliter ce système de parrainage peut alors le rendre plus fiable et avenant, en proposant des fonctionnalités ludiques dans un environnement maîtrisé (sans devoir recommencer à chaque fois tous les processus de création du formulaire ou devoir utiliser des applications tierces comme Excel ou Forms de chez Google, dénaturant l'association).</w:t>
+      </w:r>
+    </w:p>
+    <w:p>
+      <w:pPr>
+        <w:rPr>
+          <w:rFonts w:ascii="Times New Roman" w:hAnsi="Times New Roman" w:cs="Times New Roman"/>
+        </w:rPr>
+      </w:pPr>
+      <w:r>
+        <w:rPr>
+          <w:rFonts w:ascii="Times New Roman" w:hAnsi="Times New Roman" w:cs="Times New Roman"/>
+        </w:rPr>
+        <w:br w:type="page"/>
+      </w:r>
+    </w:p>
+    <w:p>
+      <w:pPr>
+        <w:pStyle w:val="Titre1"/>
+      </w:pPr>
+      <w:bookmarkStart w:id="1" w:name="_Toc119318817"/>
+      <w:r>
+        <w:lastRenderedPageBreak/>
+        <w:t>II</w:t>
+      </w:r>
+      <w:r>
         <w:t xml:space="preserve"> – Une œuvre de l’esprit</w:t>
       </w:r>
-    </w:p>
+      <w:r>
+        <w:t xml:space="preserve"> (et particulièrement collective)</w:t>
+      </w:r>
+      <w:bookmarkEnd w:id="1"/>
+    </w:p>
+    <w:p/>
     <w:p>
       <w:pPr>
         <w:ind w:firstLine="708"/>
@@ -405,22 +810,62 @@
         <w:rPr>
           <w:rFonts w:ascii="Times New Roman" w:hAnsi="Times New Roman" w:cs="Times New Roman"/>
         </w:rPr>
-        <w:t xml:space="preserve"> Cette œuvre est définie, selon l’article L113-2 du code de la propriété intellectuelle, une œuvre de </w:t>
-      </w:r>
-      <w:r>
-        <w:rPr>
-          <w:rFonts w:ascii="Times New Roman" w:hAnsi="Times New Roman" w:cs="Times New Roman"/>
-        </w:rPr>
-        <w:t xml:space="preserve">collaboration puisque éditée, publiée et divulguée sous la direction de Hego </w:t>
-      </w:r>
-      <w:proofErr w:type="spellStart"/>
-      <w:r>
-        <w:rPr>
-          <w:rFonts w:ascii="Times New Roman" w:hAnsi="Times New Roman" w:cs="Times New Roman"/>
-        </w:rPr>
-        <w:t>Berria</w:t>
-      </w:r>
-      <w:proofErr w:type="spellEnd"/>
+        <w:t xml:space="preserve"> Cette œuvre est définie, selon l’article L113-2 du code de la propriété intellectuelle, une œuvre</w:t>
+      </w:r>
+      <w:r>
+        <w:rPr>
+          <w:rFonts w:ascii="Times New Roman" w:hAnsi="Times New Roman" w:cs="Times New Roman"/>
+        </w:rPr>
+        <w:t xml:space="preserve"> collective</w:t>
+      </w:r>
+      <w:r>
+        <w:rPr>
+          <w:rFonts w:ascii="Times New Roman" w:hAnsi="Times New Roman" w:cs="Times New Roman"/>
+        </w:rPr>
+        <w:t xml:space="preserve"> puisque éditée, publiée et divulguée sous la direction de Hego Berria.</w:t>
+      </w:r>
+    </w:p>
+    <w:p>
+      <w:pPr>
+        <w:ind w:firstLine="708"/>
+        <w:jc w:val="both"/>
+        <w:rPr>
+          <w:rFonts w:ascii="Times New Roman" w:hAnsi="Times New Roman" w:cs="Times New Roman"/>
+        </w:rPr>
+      </w:pPr>
+      <w:r>
+        <w:rPr>
+          <w:rFonts w:ascii="Times New Roman" w:hAnsi="Times New Roman" w:cs="Times New Roman"/>
+        </w:rPr>
+        <w:t xml:space="preserve">Cette œuvre de l’esprit est protégée par </w:t>
+      </w:r>
+      <w:r>
+        <w:rPr>
+          <w:rFonts w:ascii="Times New Roman" w:hAnsi="Times New Roman" w:cs="Times New Roman"/>
+        </w:rPr>
+        <w:t>son caractère original</w:t>
+      </w:r>
+      <w:r>
+        <w:rPr>
+          <w:rFonts w:ascii="Times New Roman" w:hAnsi="Times New Roman" w:cs="Times New Roman"/>
+        </w:rPr>
+        <w:t>, par son esthétique et du caractère particulier de son code</w:t>
+      </w:r>
+      <w:r>
+        <w:rPr>
+          <w:rFonts w:ascii="Times New Roman" w:hAnsi="Times New Roman" w:cs="Times New Roman"/>
+        </w:rPr>
+        <w:t xml:space="preserve">, comme nous le démontrerons dans la section </w:t>
+      </w:r>
+      <w:hyperlink w:anchor="_III_–_Démonstration" w:history="1">
+        <w:r>
+          <w:rPr>
+            <w:rStyle w:val="Lienhypertexte"/>
+            <w:rFonts w:ascii="Times New Roman" w:hAnsi="Times New Roman" w:cs="Times New Roman"/>
+          </w:rPr>
+          <w:t>III – Démonstration de l’originalité de l’application</w:t>
+        </w:r>
+      </w:hyperlink>
       <w:r>
         <w:rPr>
           <w:rFonts w:ascii="Times New Roman" w:hAnsi="Times New Roman" w:cs="Times New Roman"/>
@@ -430,51 +875,221 @@
     </w:p>
     <w:p>
       <w:pPr>
-        <w:ind w:firstLine="708"/>
-        <w:jc w:val="both"/>
-        <w:rPr>
-          <w:rFonts w:ascii="Times New Roman" w:hAnsi="Times New Roman" w:cs="Times New Roman"/>
-        </w:rPr>
-      </w:pPr>
-      <w:r>
-        <w:rPr>
-          <w:rFonts w:ascii="Times New Roman" w:hAnsi="Times New Roman" w:cs="Times New Roman"/>
-        </w:rPr>
-        <w:t xml:space="preserve">Cette œuvre de l’esprit est protégée par </w:t>
-      </w:r>
-      <w:r>
-        <w:rPr>
-          <w:rFonts w:ascii="Times New Roman" w:hAnsi="Times New Roman" w:cs="Times New Roman"/>
-        </w:rPr>
-        <w:t>son caractère original</w:t>
-      </w:r>
-      <w:r>
-        <w:rPr>
-          <w:rFonts w:ascii="Times New Roman" w:hAnsi="Times New Roman" w:cs="Times New Roman"/>
-        </w:rPr>
-        <w:t>, par son esthétique et du caractère particulier de son code.</w:t>
-      </w:r>
-    </w:p>
-    <w:p>
-      <w:pPr>
-        <w:jc w:val="both"/>
-        <w:rPr>
-          <w:rFonts w:ascii="Times New Roman" w:hAnsi="Times New Roman" w:cs="Times New Roman"/>
-        </w:rPr>
-      </w:pPr>
-    </w:p>
-    <w:p>
-      <w:pPr>
-        <w:jc w:val="both"/>
-        <w:rPr>
-          <w:rFonts w:ascii="Times New Roman" w:hAnsi="Times New Roman" w:cs="Times New Roman"/>
-        </w:rPr>
-      </w:pPr>
-      <w:r>
-        <w:rPr>
-          <w:rFonts w:ascii="Times New Roman" w:hAnsi="Times New Roman" w:cs="Times New Roman"/>
-        </w:rPr>
-        <w:t>II – Confusion ou parasitisme</w:t>
+        <w:rPr>
+          <w:rFonts w:ascii="Times New Roman" w:hAnsi="Times New Roman" w:cs="Times New Roman"/>
+        </w:rPr>
+      </w:pPr>
+      <w:r>
+        <w:rPr>
+          <w:rFonts w:ascii="Times New Roman" w:hAnsi="Times New Roman" w:cs="Times New Roman"/>
+        </w:rPr>
+        <w:br w:type="page"/>
+      </w:r>
+    </w:p>
+    <w:p>
+      <w:pPr>
+        <w:pStyle w:val="Titre1"/>
+      </w:pPr>
+      <w:bookmarkStart w:id="2" w:name="_III_–_Démonstration"/>
+      <w:bookmarkStart w:id="3" w:name="_Toc119318818"/>
+      <w:bookmarkEnd w:id="2"/>
+      <w:r>
+        <w:lastRenderedPageBreak/>
+        <w:t>II</w:t>
+      </w:r>
+      <w:r>
+        <w:t>I</w:t>
+      </w:r>
+      <w:r>
+        <w:t xml:space="preserve"> – </w:t>
+      </w:r>
+      <w:r>
+        <w:t>Démonstration de l’originalité de l’application</w:t>
+      </w:r>
+      <w:bookmarkEnd w:id="3"/>
+    </w:p>
+    <w:p>
+      <w:pPr>
+        <w:pStyle w:val="Paragraphedeliste"/>
+        <w:numPr>
+          <w:ilvl w:val="0"/>
+          <w:numId w:val="2"/>
+        </w:numPr>
+        <w:jc w:val="both"/>
+        <w:rPr>
+          <w:rFonts w:ascii="Times New Roman" w:hAnsi="Times New Roman" w:cs="Times New Roman"/>
+        </w:rPr>
+      </w:pPr>
+      <w:r>
+        <w:rPr>
+          <w:rFonts w:ascii="Times New Roman" w:hAnsi="Times New Roman" w:cs="Times New Roman"/>
+        </w:rPr>
+        <w:t>Charte graphique</w:t>
+      </w:r>
+    </w:p>
+    <w:p>
+      <w:pPr>
+        <w:jc w:val="both"/>
+        <w:rPr>
+          <w:rFonts w:ascii="Times New Roman" w:hAnsi="Times New Roman" w:cs="Times New Roman"/>
+        </w:rPr>
+      </w:pPr>
+      <w:r>
+        <w:rPr>
+          <w:rFonts w:ascii="Times New Roman" w:hAnsi="Times New Roman" w:cs="Times New Roman"/>
+        </w:rPr>
+        <w:t>Couleurs :</w:t>
+      </w:r>
+    </w:p>
+    <w:p>
+      <w:pPr>
+        <w:jc w:val="both"/>
+        <w:rPr>
+          <w:rFonts w:ascii="Times New Roman" w:hAnsi="Times New Roman" w:cs="Times New Roman"/>
+        </w:rPr>
+      </w:pPr>
+      <w:r>
+        <w:rPr>
+          <w:noProof/>
+        </w:rPr>
+        <w:drawing>
+          <wp:inline distT="0" distB="0" distL="0" distR="0" wp14:anchorId="7B1B31C0" wp14:editId="24DB8034">
+            <wp:extent cx="5760720" cy="1517015"/>
+            <wp:effectExtent l="0" t="0" r="0" b="6985"/>
+            <wp:docPr id="3" name="Image 3"/>
+            <wp:cNvGraphicFramePr>
+              <a:graphicFrameLocks xmlns:a="http://schemas.openxmlformats.org/drawingml/2006/main" noChangeAspect="1"/>
+            </wp:cNvGraphicFramePr>
+            <a:graphic xmlns:a="http://schemas.openxmlformats.org/drawingml/2006/main">
+              <a:graphicData uri="http://schemas.openxmlformats.org/drawingml/2006/picture">
+                <pic:pic xmlns:pic="http://schemas.openxmlformats.org/drawingml/2006/picture">
+                  <pic:nvPicPr>
+                    <pic:cNvPr id="1" name=""/>
+                    <pic:cNvPicPr/>
+                  </pic:nvPicPr>
+                  <pic:blipFill>
+                    <a:blip r:embed="rId6"/>
+                    <a:stretch>
+                      <a:fillRect/>
+                    </a:stretch>
+                  </pic:blipFill>
+                  <pic:spPr>
+                    <a:xfrm>
+                      <a:off x="0" y="0"/>
+                      <a:ext cx="5760720" cy="1517015"/>
+                    </a:xfrm>
+                    <a:prstGeom prst="rect">
+                      <a:avLst/>
+                    </a:prstGeom>
+                  </pic:spPr>
+                </pic:pic>
+              </a:graphicData>
+            </a:graphic>
+          </wp:inline>
+        </w:drawing>
+      </w:r>
+    </w:p>
+    <w:p>
+      <w:pPr>
+        <w:jc w:val="both"/>
+        <w:rPr>
+          <w:rFonts w:ascii="Times New Roman" w:hAnsi="Times New Roman" w:cs="Times New Roman"/>
+        </w:rPr>
+      </w:pPr>
+      <w:r>
+        <w:rPr>
+          <w:rFonts w:ascii="Times New Roman" w:hAnsi="Times New Roman" w:cs="Times New Roman"/>
+        </w:rPr>
+        <w:t xml:space="preserve">Charte graphique faite avec </w:t>
+      </w:r>
+      <w:hyperlink r:id="rId7" w:history="1">
+        <w:r>
+          <w:rPr>
+            <w:rStyle w:val="Lienhypertexte"/>
+            <w:rFonts w:ascii="Times New Roman" w:hAnsi="Times New Roman" w:cs="Times New Roman"/>
+          </w:rPr>
+          <w:t>https://coolors.co/</w:t>
+        </w:r>
+      </w:hyperlink>
+      <w:r>
+        <w:rPr>
+          <w:rFonts w:ascii="Times New Roman" w:hAnsi="Times New Roman" w:cs="Times New Roman"/>
+        </w:rPr>
+        <w:t xml:space="preserve"> pour faciliter la conception</w:t>
+      </w:r>
+      <w:r>
+        <w:rPr>
+          <w:rFonts w:ascii="Times New Roman" w:hAnsi="Times New Roman" w:cs="Times New Roman"/>
+        </w:rPr>
+        <w:t xml:space="preserve"> (uniquement pour cet audit)</w:t>
+      </w:r>
+      <w:r>
+        <w:rPr>
+          <w:rFonts w:ascii="Times New Roman" w:hAnsi="Times New Roman" w:cs="Times New Roman"/>
+        </w:rPr>
+        <w:t>.</w:t>
+      </w:r>
+    </w:p>
+    <w:p>
+      <w:pPr>
+        <w:jc w:val="both"/>
+        <w:rPr>
+          <w:rFonts w:ascii="Times New Roman" w:hAnsi="Times New Roman" w:cs="Times New Roman"/>
+        </w:rPr>
+      </w:pPr>
+      <w:r>
+        <w:rPr>
+          <w:rFonts w:ascii="Times New Roman" w:hAnsi="Times New Roman" w:cs="Times New Roman"/>
+        </w:rPr>
+        <w:t>Exemple d’écran :</w:t>
+      </w:r>
+    </w:p>
+    <w:p>
+      <w:pPr>
+        <w:jc w:val="both"/>
+        <w:rPr>
+          <w:rFonts w:ascii="Times New Roman" w:hAnsi="Times New Roman" w:cs="Times New Roman"/>
+        </w:rPr>
+      </w:pPr>
+      <w:r>
+        <w:rPr>
+          <w:noProof/>
+        </w:rPr>
+        <w:drawing>
+          <wp:inline distT="0" distB="0" distL="0" distR="0" wp14:anchorId="3F75AD29" wp14:editId="310E701A">
+            <wp:extent cx="5760720" cy="3351530"/>
+            <wp:effectExtent l="0" t="0" r="0" b="1270"/>
+            <wp:docPr id="5" name="Image 5"/>
+            <wp:cNvGraphicFramePr>
+              <a:graphicFrameLocks xmlns:a="http://schemas.openxmlformats.org/drawingml/2006/main" noChangeAspect="1"/>
+            </wp:cNvGraphicFramePr>
+            <a:graphic xmlns:a="http://schemas.openxmlformats.org/drawingml/2006/main">
+              <a:graphicData uri="http://schemas.openxmlformats.org/drawingml/2006/picture">
+                <pic:pic xmlns:pic="http://schemas.openxmlformats.org/drawingml/2006/picture">
+                  <pic:nvPicPr>
+                    <pic:cNvPr id="1" name=""/>
+                    <pic:cNvPicPr/>
+                  </pic:nvPicPr>
+                  <pic:blipFill>
+                    <a:blip r:embed="rId8"/>
+                    <a:stretch>
+                      <a:fillRect/>
+                    </a:stretch>
+                  </pic:blipFill>
+                  <pic:spPr>
+                    <a:xfrm>
+                      <a:off x="0" y="0"/>
+                      <a:ext cx="5760720" cy="3351530"/>
+                    </a:xfrm>
+                    <a:prstGeom prst="rect">
+                      <a:avLst/>
+                    </a:prstGeom>
+                  </pic:spPr>
+                </pic:pic>
+              </a:graphicData>
+            </a:graphic>
+          </wp:inline>
+        </w:drawing>
       </w:r>
     </w:p>
     <w:p>
@@ -489,21 +1104,380 @@
           <w:rFonts w:ascii="Times New Roman" w:hAnsi="Times New Roman" w:cs="Times New Roman"/>
         </w:rPr>
         <w:tab/>
-        <w:t xml:space="preserve">Après s’être assuré que la raison sociale « BDE Hego </w:t>
-      </w:r>
-      <w:proofErr w:type="spellStart"/>
-      <w:r>
-        <w:rPr>
-          <w:rFonts w:ascii="Times New Roman" w:hAnsi="Times New Roman" w:cs="Times New Roman"/>
-        </w:rPr>
-        <w:t>Berria</w:t>
-      </w:r>
-      <w:proofErr w:type="spellEnd"/>
-      <w:r>
-        <w:rPr>
-          <w:rFonts w:ascii="Times New Roman" w:hAnsi="Times New Roman" w:cs="Times New Roman"/>
-        </w:rPr>
-        <w:t xml:space="preserve"> » était suffisamment unique et ne portait pas à confusion par rapport son activité. </w:t>
+      </w:r>
+      <w:r>
+        <w:rPr>
+          <w:rFonts w:ascii="Times New Roman" w:hAnsi="Times New Roman" w:cs="Times New Roman"/>
+        </w:rPr>
+        <w:t>Nous jugeons cette esthétique assez originale et particulière puisque nous avons réalisé nous-même</w:t>
+      </w:r>
+      <w:r>
+        <w:rPr>
+          <w:rFonts w:ascii="Times New Roman" w:hAnsi="Times New Roman" w:cs="Times New Roman"/>
+        </w:rPr>
+        <w:t xml:space="preserve"> </w:t>
+      </w:r>
+      <w:r>
+        <w:rPr>
+          <w:rFonts w:ascii="Times New Roman" w:hAnsi="Times New Roman" w:cs="Times New Roman"/>
+        </w:rPr>
+        <w:t xml:space="preserve">la charte et les éléments graphiques, pour pouvoir développer un environnement d’utilisation et </w:t>
+      </w:r>
+      <w:r>
+        <w:rPr>
+          <w:rFonts w:ascii="Times New Roman" w:hAnsi="Times New Roman" w:cs="Times New Roman"/>
+        </w:rPr>
+        <w:t xml:space="preserve">un environnement </w:t>
+      </w:r>
+      <w:r>
+        <w:rPr>
+          <w:rFonts w:ascii="Times New Roman" w:hAnsi="Times New Roman" w:cs="Times New Roman"/>
+        </w:rPr>
+        <w:t>visuel singulier.</w:t>
+      </w:r>
+    </w:p>
+    <w:p>
+      <w:pPr>
+        <w:jc w:val="both"/>
+        <w:rPr>
+          <w:rFonts w:ascii="Times New Roman" w:hAnsi="Times New Roman" w:cs="Times New Roman"/>
+        </w:rPr>
+      </w:pPr>
+    </w:p>
+    <w:p>
+      <w:pPr>
+        <w:jc w:val="both"/>
+        <w:rPr>
+          <w:rFonts w:ascii="Times New Roman" w:hAnsi="Times New Roman" w:cs="Times New Roman"/>
+        </w:rPr>
+      </w:pPr>
+      <w:r>
+        <w:rPr>
+          <w:rFonts w:ascii="Times New Roman" w:hAnsi="Times New Roman" w:cs="Times New Roman"/>
+        </w:rPr>
+        <w:t>Polices :</w:t>
+      </w:r>
+    </w:p>
+    <w:p>
+      <w:pPr>
+        <w:jc w:val="both"/>
+        <w:rPr>
+          <w:rFonts w:ascii="Times New Roman" w:hAnsi="Times New Roman" w:cs="Times New Roman"/>
+        </w:rPr>
+      </w:pPr>
+      <w:r>
+        <w:rPr>
+          <w:noProof/>
+        </w:rPr>
+        <w:drawing>
+          <wp:anchor distT="0" distB="0" distL="114300" distR="114300" simplePos="0" relativeHeight="251662336" behindDoc="0" locked="0" layoutInCell="1" allowOverlap="1" wp14:anchorId="0B8737E6" wp14:editId="0B6CCD50">
+            <wp:simplePos x="0" y="0"/>
+            <wp:positionH relativeFrom="margin">
+              <wp:align>center</wp:align>
+            </wp:positionH>
+            <wp:positionV relativeFrom="paragraph">
+              <wp:posOffset>405130</wp:posOffset>
+            </wp:positionV>
+            <wp:extent cx="1861820" cy="835660"/>
+            <wp:effectExtent l="0" t="0" r="5080" b="2540"/>
+            <wp:wrapSquare wrapText="bothSides"/>
+            <wp:docPr id="14" name="Image 14"/>
+            <wp:cNvGraphicFramePr>
+              <a:graphicFrameLocks xmlns:a="http://schemas.openxmlformats.org/drawingml/2006/main" noChangeAspect="1"/>
+            </wp:cNvGraphicFramePr>
+            <a:graphic xmlns:a="http://schemas.openxmlformats.org/drawingml/2006/main">
+              <a:graphicData uri="http://schemas.openxmlformats.org/drawingml/2006/picture">
+                <pic:pic xmlns:pic="http://schemas.openxmlformats.org/drawingml/2006/picture">
+                  <pic:nvPicPr>
+                    <pic:cNvPr id="1" name=""/>
+                    <pic:cNvPicPr/>
+                  </pic:nvPicPr>
+                  <pic:blipFill>
+                    <a:blip r:embed="rId9" cstate="print">
+                      <a:extLst>
+                        <a:ext uri="{28A0092B-C50C-407E-A947-70E740481C1C}">
+                          <a14:useLocalDpi xmlns:a14="http://schemas.microsoft.com/office/drawing/2010/main" val="0"/>
+                        </a:ext>
+                      </a:extLst>
+                    </a:blip>
+                    <a:stretch>
+                      <a:fillRect/>
+                    </a:stretch>
+                  </pic:blipFill>
+                  <pic:spPr>
+                    <a:xfrm>
+                      <a:off x="0" y="0"/>
+                      <a:ext cx="1861820" cy="835660"/>
+                    </a:xfrm>
+                    <a:prstGeom prst="rect">
+                      <a:avLst/>
+                    </a:prstGeom>
+                  </pic:spPr>
+                </pic:pic>
+              </a:graphicData>
+            </a:graphic>
+          </wp:anchor>
+        </w:drawing>
+      </w:r>
+      <w:r>
+        <w:rPr>
+          <w:noProof/>
+        </w:rPr>
+        <w:drawing>
+          <wp:anchor distT="0" distB="0" distL="114300" distR="114300" simplePos="0" relativeHeight="251664384" behindDoc="0" locked="0" layoutInCell="1" allowOverlap="1" wp14:anchorId="4FBEDD7A" wp14:editId="798E3FD8">
+            <wp:simplePos x="0" y="0"/>
+            <wp:positionH relativeFrom="margin">
+              <wp:align>right</wp:align>
+            </wp:positionH>
+            <wp:positionV relativeFrom="paragraph">
+              <wp:posOffset>402559</wp:posOffset>
+            </wp:positionV>
+            <wp:extent cx="1934210" cy="838835"/>
+            <wp:effectExtent l="0" t="0" r="8890" b="0"/>
+            <wp:wrapSquare wrapText="bothSides"/>
+            <wp:docPr id="15" name="Image 15" descr="Une image contenant texte&#10;&#10;Description générée automatiquement"/>
+            <wp:cNvGraphicFramePr>
+              <a:graphicFrameLocks xmlns:a="http://schemas.openxmlformats.org/drawingml/2006/main" noChangeAspect="1"/>
+            </wp:cNvGraphicFramePr>
+            <a:graphic xmlns:a="http://schemas.openxmlformats.org/drawingml/2006/main">
+              <a:graphicData uri="http://schemas.openxmlformats.org/drawingml/2006/picture">
+                <pic:pic xmlns:pic="http://schemas.openxmlformats.org/drawingml/2006/picture">
+                  <pic:nvPicPr>
+                    <pic:cNvPr id="15" name="Image 15" descr="Une image contenant texte&#10;&#10;Description générée automatiquement"/>
+                    <pic:cNvPicPr/>
+                  </pic:nvPicPr>
+                  <pic:blipFill>
+                    <a:blip r:embed="rId10" cstate="print">
+                      <a:extLst>
+                        <a:ext uri="{28A0092B-C50C-407E-A947-70E740481C1C}">
+                          <a14:useLocalDpi xmlns:a14="http://schemas.microsoft.com/office/drawing/2010/main" val="0"/>
+                        </a:ext>
+                      </a:extLst>
+                    </a:blip>
+                    <a:stretch>
+                      <a:fillRect/>
+                    </a:stretch>
+                  </pic:blipFill>
+                  <pic:spPr>
+                    <a:xfrm>
+                      <a:off x="0" y="0"/>
+                      <a:ext cx="1934210" cy="838835"/>
+                    </a:xfrm>
+                    <a:prstGeom prst="rect">
+                      <a:avLst/>
+                    </a:prstGeom>
+                  </pic:spPr>
+                </pic:pic>
+              </a:graphicData>
+            </a:graphic>
+          </wp:anchor>
+        </w:drawing>
+      </w:r>
+      <w:r>
+        <w:rPr>
+          <w:noProof/>
+        </w:rPr>
+        <w:drawing>
+          <wp:anchor distT="0" distB="0" distL="114300" distR="114300" simplePos="0" relativeHeight="251663360" behindDoc="0" locked="0" layoutInCell="1" allowOverlap="1" wp14:anchorId="4A42E1F4" wp14:editId="7124073A">
+            <wp:simplePos x="0" y="0"/>
+            <wp:positionH relativeFrom="margin">
+              <wp:align>left</wp:align>
+            </wp:positionH>
+            <wp:positionV relativeFrom="paragraph">
+              <wp:posOffset>405579</wp:posOffset>
+            </wp:positionV>
+            <wp:extent cx="1945005" cy="838200"/>
+            <wp:effectExtent l="0" t="0" r="0" b="0"/>
+            <wp:wrapSquare wrapText="bothSides"/>
+            <wp:docPr id="16" name="Image 16" descr="Une image contenant texte&#10;&#10;Description générée automatiquement"/>
+            <wp:cNvGraphicFramePr>
+              <a:graphicFrameLocks xmlns:a="http://schemas.openxmlformats.org/drawingml/2006/main" noChangeAspect="1"/>
+            </wp:cNvGraphicFramePr>
+            <a:graphic xmlns:a="http://schemas.openxmlformats.org/drawingml/2006/main">
+              <a:graphicData uri="http://schemas.openxmlformats.org/drawingml/2006/picture">
+                <pic:pic xmlns:pic="http://schemas.openxmlformats.org/drawingml/2006/picture">
+                  <pic:nvPicPr>
+                    <pic:cNvPr id="16" name="Image 16" descr="Une image contenant texte&#10;&#10;Description générée automatiquement"/>
+                    <pic:cNvPicPr/>
+                  </pic:nvPicPr>
+                  <pic:blipFill>
+                    <a:blip r:embed="rId11" cstate="print">
+                      <a:extLst>
+                        <a:ext uri="{28A0092B-C50C-407E-A947-70E740481C1C}">
+                          <a14:useLocalDpi xmlns:a14="http://schemas.microsoft.com/office/drawing/2010/main" val="0"/>
+                        </a:ext>
+                      </a:extLst>
+                    </a:blip>
+                    <a:stretch>
+                      <a:fillRect/>
+                    </a:stretch>
+                  </pic:blipFill>
+                  <pic:spPr>
+                    <a:xfrm>
+                      <a:off x="0" y="0"/>
+                      <a:ext cx="1945005" cy="838200"/>
+                    </a:xfrm>
+                    <a:prstGeom prst="rect">
+                      <a:avLst/>
+                    </a:prstGeom>
+                  </pic:spPr>
+                </pic:pic>
+              </a:graphicData>
+            </a:graphic>
+          </wp:anchor>
+        </w:drawing>
+      </w:r>
+      <w:r>
+        <w:rPr>
+          <w:rFonts w:ascii="Times New Roman" w:hAnsi="Times New Roman" w:cs="Times New Roman"/>
+        </w:rPr>
+        <w:tab/>
+        <w:t>L’ensemble des polices sont disponibles sur Google Fonts</w:t>
+      </w:r>
+      <w:r>
+        <w:rPr>
+          <w:rFonts w:ascii="Times New Roman" w:hAnsi="Times New Roman" w:cs="Times New Roman"/>
+        </w:rPr>
+        <w:t>.</w:t>
+      </w:r>
+    </w:p>
+    <w:p>
+      <w:pPr>
+        <w:pStyle w:val="Paragraphedeliste"/>
+        <w:numPr>
+          <w:ilvl w:val="0"/>
+          <w:numId w:val="2"/>
+        </w:numPr>
+        <w:jc w:val="both"/>
+        <w:rPr>
+          <w:rFonts w:ascii="Times New Roman" w:hAnsi="Times New Roman" w:cs="Times New Roman"/>
+        </w:rPr>
+      </w:pPr>
+      <w:r>
+        <w:rPr>
+          <w:rFonts w:ascii="Times New Roman" w:hAnsi="Times New Roman" w:cs="Times New Roman"/>
+        </w:rPr>
+        <w:lastRenderedPageBreak/>
+        <w:t>Base de données</w:t>
+      </w:r>
+    </w:p>
+    <w:p>
+      <w:pPr>
+        <w:ind w:firstLine="360"/>
+        <w:jc w:val="both"/>
+        <w:rPr>
+          <w:rFonts w:ascii="Times New Roman" w:hAnsi="Times New Roman" w:cs="Times New Roman"/>
+        </w:rPr>
+      </w:pPr>
+      <w:r>
+        <w:rPr>
+          <w:rFonts w:ascii="Times New Roman" w:hAnsi="Times New Roman" w:cs="Times New Roman"/>
+        </w:rPr>
+        <w:t>La conception de la structure a été réalisée par Nicolas Dargazanli, membre de l’équipe de développement, et lui appartient par conséquent. Cependant, nous disposons de l’entièreté des droits concernant la propriété des données</w:t>
+      </w:r>
+      <w:r>
+        <w:rPr>
+          <w:rFonts w:ascii="Times New Roman" w:hAnsi="Times New Roman" w:cs="Times New Roman"/>
+        </w:rPr>
+        <w:t>.</w:t>
+      </w:r>
+    </w:p>
+    <w:p>
+      <w:pPr>
+        <w:jc w:val="both"/>
+        <w:rPr>
+          <w:rFonts w:ascii="Times New Roman" w:hAnsi="Times New Roman" w:cs="Times New Roman"/>
+        </w:rPr>
+      </w:pPr>
+    </w:p>
+    <w:p>
+      <w:pPr>
+        <w:jc w:val="both"/>
+        <w:rPr>
+          <w:rFonts w:ascii="Times New Roman" w:hAnsi="Times New Roman" w:cs="Times New Roman"/>
+        </w:rPr>
+      </w:pPr>
+      <w:r>
+        <w:rPr>
+          <w:rFonts w:ascii="Times New Roman" w:hAnsi="Times New Roman" w:cs="Times New Roman"/>
+        </w:rPr>
+        <w:t xml:space="preserve">II </w:t>
+      </w:r>
+      <w:r>
+        <w:rPr>
+          <w:rFonts w:ascii="Times New Roman" w:hAnsi="Times New Roman" w:cs="Times New Roman"/>
+        </w:rPr>
+        <w:t>–</w:t>
+      </w:r>
+      <w:r>
+        <w:rPr>
+          <w:rFonts w:ascii="Times New Roman" w:hAnsi="Times New Roman" w:cs="Times New Roman"/>
+        </w:rPr>
+        <w:t xml:space="preserve"> Concurrence déloyale</w:t>
+      </w:r>
+    </w:p>
+    <w:p>
+      <w:pPr>
+        <w:jc w:val="both"/>
+        <w:rPr>
+          <w:rFonts w:ascii="Times New Roman" w:hAnsi="Times New Roman" w:cs="Times New Roman"/>
+        </w:rPr>
+      </w:pPr>
+      <w:r>
+        <w:rPr>
+          <w:rFonts w:ascii="Times New Roman" w:hAnsi="Times New Roman" w:cs="Times New Roman"/>
+        </w:rPr>
+        <w:tab/>
+        <w:t>Nous avons une activité à but non-lucratif, et ne détournons par conséquent pas la clientèle d’une entreprise par un quelconque moyen, tout en exerçant une activité non-concurrentielle et sans dénigrer les travaux d’une autre entreprise.</w:t>
+      </w:r>
+    </w:p>
+    <w:p>
+      <w:pPr>
+        <w:jc w:val="both"/>
+        <w:rPr>
+          <w:rFonts w:ascii="Times New Roman" w:hAnsi="Times New Roman" w:cs="Times New Roman"/>
+        </w:rPr>
+      </w:pPr>
+    </w:p>
+    <w:p>
+      <w:pPr>
+        <w:jc w:val="both"/>
+        <w:rPr>
+          <w:rFonts w:ascii="Times New Roman" w:hAnsi="Times New Roman" w:cs="Times New Roman"/>
+        </w:rPr>
+      </w:pPr>
+      <w:r>
+        <w:rPr>
+          <w:rFonts w:ascii="Times New Roman" w:hAnsi="Times New Roman" w:cs="Times New Roman"/>
+        </w:rPr>
+        <w:t>II</w:t>
+      </w:r>
+      <w:r>
+        <w:rPr>
+          <w:rFonts w:ascii="Times New Roman" w:hAnsi="Times New Roman" w:cs="Times New Roman"/>
+        </w:rPr>
+        <w:t>I</w:t>
+      </w:r>
+      <w:r>
+        <w:rPr>
+          <w:rFonts w:ascii="Times New Roman" w:hAnsi="Times New Roman" w:cs="Times New Roman"/>
+        </w:rPr>
+        <w:t xml:space="preserve"> – Confusion ou parasitisme</w:t>
+      </w:r>
+    </w:p>
+    <w:p>
+      <w:pPr>
+        <w:jc w:val="both"/>
+        <w:rPr>
+          <w:rFonts w:ascii="Times New Roman" w:hAnsi="Times New Roman" w:cs="Times New Roman"/>
+        </w:rPr>
+      </w:pPr>
+      <w:r>
+        <w:rPr>
+          <w:rFonts w:ascii="Times New Roman" w:hAnsi="Times New Roman" w:cs="Times New Roman"/>
+        </w:rPr>
+        <w:tab/>
+        <w:t xml:space="preserve">Après s’être assuré que la raison sociale « BDE Hego Berria » était suffisamment unique et ne portait pas à confusion par rapport son activité. </w:t>
       </w:r>
       <w:r>
         <w:rPr>
@@ -515,21 +1489,7 @@
         <w:rPr>
           <w:rFonts w:ascii="Times New Roman" w:hAnsi="Times New Roman" w:cs="Times New Roman"/>
         </w:rPr>
-        <w:t xml:space="preserve">« Hego </w:t>
-      </w:r>
-      <w:proofErr w:type="spellStart"/>
-      <w:r>
-        <w:rPr>
-          <w:rFonts w:ascii="Times New Roman" w:hAnsi="Times New Roman" w:cs="Times New Roman"/>
-        </w:rPr>
-        <w:t>Berria</w:t>
-      </w:r>
-      <w:proofErr w:type="spellEnd"/>
-      <w:r>
-        <w:rPr>
-          <w:rFonts w:ascii="Times New Roman" w:hAnsi="Times New Roman" w:cs="Times New Roman"/>
-        </w:rPr>
-        <w:t> » est une appellation</w:t>
+        <w:t>« Hego Berria » est une appellation</w:t>
       </w:r>
       <w:r>
         <w:rPr>
@@ -547,8 +1507,463 @@
         <w:rPr>
           <w:rFonts w:ascii="Times New Roman" w:hAnsi="Times New Roman" w:cs="Times New Roman"/>
         </w:rPr>
+        <w:t>, de même pour les marques déposées à l'INPI.</w:t>
+      </w:r>
+    </w:p>
+    <w:p>
+      <w:pPr>
+        <w:jc w:val="both"/>
+        <w:rPr>
+          <w:rFonts w:ascii="Times New Roman" w:hAnsi="Times New Roman" w:cs="Times New Roman"/>
+        </w:rPr>
+      </w:pPr>
+      <w:r>
+        <w:rPr>
+          <w:rFonts w:ascii="Times New Roman" w:hAnsi="Times New Roman" w:cs="Times New Roman"/>
+        </w:rPr>
+        <w:tab/>
+        <w:t>Il faut cependant souligner la ressemblance avec « Berria », signifiant « La Nouvelle »</w:t>
+      </w:r>
+      <w:r>
+        <w:rPr>
+          <w:rFonts w:ascii="Times New Roman" w:hAnsi="Times New Roman" w:cs="Times New Roman"/>
+        </w:rPr>
+        <w:t xml:space="preserve"> en basque</w:t>
+      </w:r>
+      <w:r>
+        <w:rPr>
+          <w:rFonts w:ascii="Times New Roman" w:hAnsi="Times New Roman" w:cs="Times New Roman"/>
+        </w:rPr>
+        <w:t>, le seul journal quotidien édité complètement dans la langue basque</w:t>
+      </w:r>
+      <w:r>
+        <w:rPr>
+          <w:rFonts w:ascii="Times New Roman" w:hAnsi="Times New Roman" w:cs="Times New Roman"/>
+        </w:rPr>
+        <w:t>. N</w:t>
+      </w:r>
+      <w:r>
+        <w:rPr>
+          <w:rFonts w:ascii="Times New Roman" w:hAnsi="Times New Roman" w:cs="Times New Roman"/>
+        </w:rPr>
+        <w:t>ous jugeons ce nom suffisamment différent pour ne pas engendrer de problème</w:t>
+      </w:r>
+      <w:r>
+        <w:rPr>
+          <w:rFonts w:ascii="Times New Roman" w:hAnsi="Times New Roman" w:cs="Times New Roman"/>
+        </w:rPr>
+        <w:t>, puisqu’ils ne reprennent que la partie signifiant « nouveau »</w:t>
+      </w:r>
+      <w:r>
+        <w:rPr>
+          <w:rFonts w:ascii="Times New Roman" w:hAnsi="Times New Roman" w:cs="Times New Roman"/>
+        </w:rPr>
         <w:t>.</w:t>
       </w:r>
+      <w:r>
+        <w:rPr>
+          <w:rFonts w:ascii="Times New Roman" w:hAnsi="Times New Roman" w:cs="Times New Roman"/>
+        </w:rPr>
+        <w:t xml:space="preserve"> Ils détiennent le nom de domaine « Berria.eus », mais </w:t>
+      </w:r>
+      <w:r>
+        <w:rPr>
+          <w:rFonts w:ascii="Times New Roman" w:hAnsi="Times New Roman" w:cs="Times New Roman"/>
+        </w:rPr>
+        <w:t>ils proposent des « </w:t>
+      </w:r>
+      <w:r>
+        <w:rPr>
+          <w:rFonts w:ascii="Times New Roman" w:hAnsi="Times New Roman" w:cs="Times New Roman"/>
+        </w:rPr>
+        <w:t>services d'abonnement à des journaux pour des tiers</w:t>
+      </w:r>
+      <w:r>
+        <w:rPr>
+          <w:rFonts w:ascii="Times New Roman" w:hAnsi="Times New Roman" w:cs="Times New Roman"/>
+        </w:rPr>
+        <w:t> » (catégorie de Nice n°</w:t>
+      </w:r>
+      <w:r>
+        <w:rPr>
+          <w:rFonts w:ascii="Times New Roman" w:hAnsi="Times New Roman" w:cs="Times New Roman"/>
+        </w:rPr>
+        <w:t>350076</w:t>
+      </w:r>
+      <w:r>
+        <w:rPr>
+          <w:rFonts w:ascii="Times New Roman" w:hAnsi="Times New Roman" w:cs="Times New Roman"/>
+        </w:rPr>
+        <w:t>), tandis que nous éditons un site Web (catégorie de Nice n°</w:t>
+      </w:r>
+      <w:r>
+        <w:rPr>
+          <w:rFonts w:ascii="Times New Roman" w:hAnsi="Times New Roman" w:cs="Times New Roman"/>
+        </w:rPr>
+        <w:t>420240</w:t>
+      </w:r>
+      <w:r>
+        <w:rPr>
+          <w:rFonts w:ascii="Times New Roman" w:hAnsi="Times New Roman" w:cs="Times New Roman"/>
+        </w:rPr>
+        <w:t>). Cela ne devrait donc pas poser de problème.</w:t>
+      </w:r>
+    </w:p>
+    <w:p>
+      <w:pPr>
+        <w:rPr>
+          <w:rFonts w:ascii="Times New Roman" w:hAnsi="Times New Roman" w:cs="Times New Roman"/>
+          <w:i/>
+          <w:iCs/>
+          <w:sz w:val="20"/>
+          <w:szCs w:val="20"/>
+        </w:rPr>
+      </w:pPr>
+      <w:r>
+        <w:rPr>
+          <w:noProof/>
+          <w:sz w:val="20"/>
+          <w:szCs w:val="20"/>
+        </w:rPr>
+        <w:drawing>
+          <wp:anchor distT="0" distB="0" distL="114300" distR="114300" simplePos="0" relativeHeight="251659264" behindDoc="0" locked="0" layoutInCell="1" allowOverlap="1" wp14:anchorId="1FCAC1E1" wp14:editId="442A90A4">
+            <wp:simplePos x="0" y="0"/>
+            <wp:positionH relativeFrom="margin">
+              <wp:align>left</wp:align>
+            </wp:positionH>
+            <wp:positionV relativeFrom="paragraph">
+              <wp:posOffset>5080</wp:posOffset>
+            </wp:positionV>
+            <wp:extent cx="4104005" cy="2444750"/>
+            <wp:effectExtent l="0" t="0" r="0" b="0"/>
+            <wp:wrapSquare wrapText="bothSides"/>
+            <wp:docPr id="6" name="Image 6"/>
+            <wp:cNvGraphicFramePr>
+              <a:graphicFrameLocks xmlns:a="http://schemas.openxmlformats.org/drawingml/2006/main" noChangeAspect="1"/>
+            </wp:cNvGraphicFramePr>
+            <a:graphic xmlns:a="http://schemas.openxmlformats.org/drawingml/2006/main">
+              <a:graphicData uri="http://schemas.openxmlformats.org/drawingml/2006/picture">
+                <pic:pic xmlns:pic="http://schemas.openxmlformats.org/drawingml/2006/picture">
+                  <pic:nvPicPr>
+                    <pic:cNvPr id="1" name=""/>
+                    <pic:cNvPicPr/>
+                  </pic:nvPicPr>
+                  <pic:blipFill>
+                    <a:blip r:embed="rId12" cstate="print">
+                      <a:extLst>
+                        <a:ext uri="{28A0092B-C50C-407E-A947-70E740481C1C}">
+                          <a14:useLocalDpi xmlns:a14="http://schemas.microsoft.com/office/drawing/2010/main" val="0"/>
+                        </a:ext>
+                      </a:extLst>
+                    </a:blip>
+                    <a:stretch>
+                      <a:fillRect/>
+                    </a:stretch>
+                  </pic:blipFill>
+                  <pic:spPr>
+                    <a:xfrm>
+                      <a:off x="0" y="0"/>
+                      <a:ext cx="4104005" cy="2444750"/>
+                    </a:xfrm>
+                    <a:prstGeom prst="rect">
+                      <a:avLst/>
+                    </a:prstGeom>
+                  </pic:spPr>
+                </pic:pic>
+              </a:graphicData>
+            </a:graphic>
+          </wp:anchor>
+        </w:drawing>
+      </w:r>
+    </w:p>
+    <w:p>
+      <w:pPr>
+        <w:rPr>
+          <w:rFonts w:ascii="Times New Roman" w:hAnsi="Times New Roman" w:cs="Times New Roman"/>
+          <w:i/>
+          <w:iCs/>
+          <w:sz w:val="20"/>
+          <w:szCs w:val="20"/>
+        </w:rPr>
+      </w:pPr>
+      <w:r>
+        <w:rPr>
+          <w:rFonts w:ascii="Times New Roman" w:hAnsi="Times New Roman" w:cs="Times New Roman"/>
+          <w:i/>
+          <w:iCs/>
+          <w:sz w:val="20"/>
+          <w:szCs w:val="20"/>
+        </w:rPr>
+        <w:t>Page d’accueil du journal Berria au 14 novembre 2022.</w:t>
+      </w:r>
+    </w:p>
+    <w:p>
+      <w:pPr>
+        <w:jc w:val="both"/>
+        <w:rPr>
+          <w:rFonts w:ascii="Times New Roman" w:hAnsi="Times New Roman" w:cs="Times New Roman"/>
+        </w:rPr>
+      </w:pPr>
+    </w:p>
+    <w:p>
+      <w:pPr>
+        <w:jc w:val="both"/>
+        <w:rPr>
+          <w:rFonts w:ascii="Times New Roman" w:hAnsi="Times New Roman" w:cs="Times New Roman"/>
+        </w:rPr>
+      </w:pPr>
+    </w:p>
+    <w:p>
+      <w:pPr>
+        <w:jc w:val="both"/>
+        <w:rPr>
+          <w:rFonts w:ascii="Times New Roman" w:hAnsi="Times New Roman" w:cs="Times New Roman"/>
+        </w:rPr>
+      </w:pPr>
+    </w:p>
+    <w:p>
+      <w:pPr>
+        <w:jc w:val="both"/>
+        <w:rPr>
+          <w:rFonts w:ascii="Times New Roman" w:hAnsi="Times New Roman" w:cs="Times New Roman"/>
+        </w:rPr>
+      </w:pPr>
+    </w:p>
+    <w:p>
+      <w:pPr>
+        <w:jc w:val="both"/>
+        <w:rPr>
+          <w:rFonts w:ascii="Times New Roman" w:hAnsi="Times New Roman" w:cs="Times New Roman"/>
+        </w:rPr>
+      </w:pPr>
+    </w:p>
+    <w:p>
+      <w:pPr>
+        <w:jc w:val="both"/>
+        <w:rPr>
+          <w:rFonts w:ascii="Times New Roman" w:hAnsi="Times New Roman" w:cs="Times New Roman"/>
+        </w:rPr>
+      </w:pPr>
+    </w:p>
+    <w:p>
+      <w:pPr>
+        <w:jc w:val="both"/>
+        <w:rPr>
+          <w:rFonts w:ascii="Times New Roman" w:hAnsi="Times New Roman" w:cs="Times New Roman"/>
+        </w:rPr>
+      </w:pPr>
+    </w:p>
+    <w:p>
+      <w:pPr>
+        <w:jc w:val="both"/>
+        <w:rPr>
+          <w:rFonts w:ascii="Times New Roman" w:hAnsi="Times New Roman" w:cs="Times New Roman"/>
+        </w:rPr>
+      </w:pPr>
+      <w:r>
+        <w:rPr>
+          <w:rFonts w:ascii="Times New Roman" w:hAnsi="Times New Roman" w:cs="Times New Roman"/>
+        </w:rPr>
+        <w:tab/>
+      </w:r>
+      <w:r>
+        <w:rPr>
+          <w:rFonts w:ascii="Times New Roman" w:hAnsi="Times New Roman" w:cs="Times New Roman"/>
+        </w:rPr>
+        <w:t>Finalement, n</w:t>
+      </w:r>
+      <w:r>
+        <w:rPr>
+          <w:rFonts w:ascii="Times New Roman" w:hAnsi="Times New Roman" w:cs="Times New Roman"/>
+        </w:rPr>
+        <w:t>ous tenons à renseigner aussi l’existence d’une association légèrement liée à la nôtre, « Hego Zaharra »</w:t>
+      </w:r>
+      <w:r>
+        <w:rPr>
+          <w:rFonts w:ascii="Times New Roman" w:hAnsi="Times New Roman" w:cs="Times New Roman"/>
+        </w:rPr>
+        <w:t xml:space="preserve"> (signifiant « Ancien Sud »)</w:t>
+      </w:r>
+      <w:r>
+        <w:rPr>
+          <w:rFonts w:ascii="Times New Roman" w:hAnsi="Times New Roman" w:cs="Times New Roman"/>
+        </w:rPr>
+        <w:t>, l’association des anciens étudiants du pôle informatique de l’IUT de Bayonne et du Pays Basque</w:t>
+      </w:r>
+      <w:r>
+        <w:rPr>
+          <w:rFonts w:ascii="Times New Roman" w:hAnsi="Times New Roman" w:cs="Times New Roman"/>
+        </w:rPr>
+        <w:t>, et une confusion entre ces deux associations ne doit être en aucun cas effectuée. Nous ne partageons en rien une quelconque activité avec cette association, que ce soit pour les locaux, les activités, les évènements ou autre.</w:t>
+      </w:r>
+      <w:r>
+        <w:rPr>
+          <w:rFonts w:ascii="Times New Roman" w:hAnsi="Times New Roman" w:cs="Times New Roman"/>
+        </w:rPr>
+        <w:t xml:space="preserve"> L’association Hego Zaharra possède le nom de domaine « hego-zaharra.fr »</w:t>
+      </w:r>
+      <w:r>
+        <w:rPr>
+          <w:rFonts w:ascii="Times New Roman" w:hAnsi="Times New Roman" w:cs="Times New Roman"/>
+        </w:rPr>
+        <w:t>.</w:t>
+      </w:r>
+    </w:p>
+    <w:p>
+      <w:pPr>
+        <w:jc w:val="both"/>
+        <w:rPr>
+          <w:rFonts w:ascii="Times New Roman" w:hAnsi="Times New Roman" w:cs="Times New Roman"/>
+        </w:rPr>
+      </w:pPr>
+      <w:r>
+        <w:rPr>
+          <w:noProof/>
+        </w:rPr>
+        <w:lastRenderedPageBreak/>
+        <w:drawing>
+          <wp:anchor distT="0" distB="0" distL="114300" distR="114300" simplePos="0" relativeHeight="251660288" behindDoc="0" locked="0" layoutInCell="1" allowOverlap="1" wp14:anchorId="1BF0D669" wp14:editId="6879857B">
+            <wp:simplePos x="0" y="0"/>
+            <wp:positionH relativeFrom="margin">
+              <wp:align>left</wp:align>
+            </wp:positionH>
+            <wp:positionV relativeFrom="paragraph">
+              <wp:posOffset>-1905</wp:posOffset>
+            </wp:positionV>
+            <wp:extent cx="3930650" cy="1868805"/>
+            <wp:effectExtent l="0" t="0" r="0" b="0"/>
+            <wp:wrapSquare wrapText="bothSides"/>
+            <wp:docPr id="10" name="Image 10"/>
+            <wp:cNvGraphicFramePr>
+              <a:graphicFrameLocks xmlns:a="http://schemas.openxmlformats.org/drawingml/2006/main" noChangeAspect="1"/>
+            </wp:cNvGraphicFramePr>
+            <a:graphic xmlns:a="http://schemas.openxmlformats.org/drawingml/2006/main">
+              <a:graphicData uri="http://schemas.openxmlformats.org/drawingml/2006/picture">
+                <pic:pic xmlns:pic="http://schemas.openxmlformats.org/drawingml/2006/picture">
+                  <pic:nvPicPr>
+                    <pic:cNvPr id="1" name=""/>
+                    <pic:cNvPicPr/>
+                  </pic:nvPicPr>
+                  <pic:blipFill>
+                    <a:blip r:embed="rId13" cstate="print">
+                      <a:extLst>
+                        <a:ext uri="{28A0092B-C50C-407E-A947-70E740481C1C}">
+                          <a14:useLocalDpi xmlns:a14="http://schemas.microsoft.com/office/drawing/2010/main" val="0"/>
+                        </a:ext>
+                      </a:extLst>
+                    </a:blip>
+                    <a:stretch>
+                      <a:fillRect/>
+                    </a:stretch>
+                  </pic:blipFill>
+                  <pic:spPr>
+                    <a:xfrm>
+                      <a:off x="0" y="0"/>
+                      <a:ext cx="3930650" cy="1868805"/>
+                    </a:xfrm>
+                    <a:prstGeom prst="rect">
+                      <a:avLst/>
+                    </a:prstGeom>
+                  </pic:spPr>
+                </pic:pic>
+              </a:graphicData>
+            </a:graphic>
+            <wp14:sizeRelH relativeFrom="margin">
+              <wp14:pctWidth>0</wp14:pctWidth>
+            </wp14:sizeRelH>
+            <wp14:sizeRelV relativeFrom="margin">
+              <wp14:pctHeight>0</wp14:pctHeight>
+            </wp14:sizeRelV>
+          </wp:anchor>
+        </w:drawing>
+      </w:r>
+    </w:p>
+    <w:p>
+      <w:pPr>
+        <w:rPr>
+          <w:rFonts w:ascii="Times New Roman" w:hAnsi="Times New Roman" w:cs="Times New Roman"/>
+          <w:i/>
+          <w:iCs/>
+          <w:sz w:val="20"/>
+          <w:szCs w:val="20"/>
+        </w:rPr>
+      </w:pPr>
+      <w:r>
+        <w:rPr>
+          <w:rFonts w:ascii="Times New Roman" w:hAnsi="Times New Roman" w:cs="Times New Roman"/>
+          <w:i/>
+          <w:iCs/>
+          <w:sz w:val="20"/>
+          <w:szCs w:val="20"/>
+        </w:rPr>
+        <w:t xml:space="preserve">Page d’accueil du </w:t>
+      </w:r>
+      <w:r>
+        <w:rPr>
+          <w:rFonts w:ascii="Times New Roman" w:hAnsi="Times New Roman" w:cs="Times New Roman"/>
+          <w:i/>
+          <w:iCs/>
+          <w:sz w:val="20"/>
+          <w:szCs w:val="20"/>
+        </w:rPr>
+        <w:t>site Web Hego Zaharra</w:t>
+      </w:r>
+      <w:r>
+        <w:rPr>
+          <w:rFonts w:ascii="Times New Roman" w:hAnsi="Times New Roman" w:cs="Times New Roman"/>
+          <w:i/>
+          <w:iCs/>
+          <w:sz w:val="20"/>
+          <w:szCs w:val="20"/>
+        </w:rPr>
+        <w:t xml:space="preserve"> au 14 novembre 2022.</w:t>
+      </w:r>
+    </w:p>
+    <w:p>
+      <w:pPr>
+        <w:jc w:val="both"/>
+        <w:rPr>
+          <w:rFonts w:ascii="Times New Roman" w:hAnsi="Times New Roman" w:cs="Times New Roman"/>
+        </w:rPr>
+      </w:pPr>
+    </w:p>
+    <w:p>
+      <w:pPr>
+        <w:jc w:val="both"/>
+        <w:rPr>
+          <w:rFonts w:ascii="Times New Roman" w:hAnsi="Times New Roman" w:cs="Times New Roman"/>
+        </w:rPr>
+      </w:pPr>
+    </w:p>
+    <w:p>
+      <w:pPr>
+        <w:jc w:val="both"/>
+        <w:rPr>
+          <w:rFonts w:ascii="Times New Roman" w:hAnsi="Times New Roman" w:cs="Times New Roman"/>
+        </w:rPr>
+      </w:pPr>
+    </w:p>
+    <w:p>
+      <w:pPr>
+        <w:jc w:val="both"/>
+        <w:rPr>
+          <w:rFonts w:ascii="Times New Roman" w:hAnsi="Times New Roman" w:cs="Times New Roman"/>
+        </w:rPr>
+      </w:pPr>
+      <w:r>
+        <w:rPr>
+          <w:rFonts w:ascii="Times New Roman" w:hAnsi="Times New Roman" w:cs="Times New Roman"/>
+        </w:rPr>
+        <w:t xml:space="preserve"> </w:t>
+      </w:r>
+    </w:p>
+    <w:p>
+      <w:pPr>
+        <w:jc w:val="both"/>
+        <w:rPr>
+          <w:rFonts w:ascii="Times New Roman" w:hAnsi="Times New Roman" w:cs="Times New Roman"/>
+        </w:rPr>
+      </w:pPr>
     </w:p>
     <w:p>
       <w:pPr>
@@ -644,19 +2059,134 @@
         <w:rPr>
           <w:rFonts w:ascii="Times New Roman" w:hAnsi="Times New Roman" w:cs="Times New Roman"/>
         </w:rPr>
-        <w:t xml:space="preserve">nous avons réservé en premier le nom de domaine hegoberria.fr, rendant caduques les droits concernant toutes les autres extensions pour toute autre personne, morale ou physique que le BDE Hego </w:t>
-      </w:r>
-      <w:proofErr w:type="spellStart"/>
-      <w:r>
-        <w:rPr>
-          <w:rFonts w:ascii="Times New Roman" w:hAnsi="Times New Roman" w:cs="Times New Roman"/>
-        </w:rPr>
-        <w:t>Berria</w:t>
-      </w:r>
-      <w:proofErr w:type="spellEnd"/>
-      <w:r>
-        <w:rPr>
-          <w:rFonts w:ascii="Times New Roman" w:hAnsi="Times New Roman" w:cs="Times New Roman"/>
+        <w:t>nous avons réservé en premier le nom de domaine hegoberria.fr, rendant caduques les droits concernant toutes les autres extensions</w:t>
+      </w:r>
+      <w:r>
+        <w:rPr>
+          <w:rFonts w:ascii="Times New Roman" w:hAnsi="Times New Roman" w:cs="Times New Roman"/>
+        </w:rPr>
+        <w:t xml:space="preserve"> (.com, .org, .eus ...)</w:t>
+      </w:r>
+      <w:r>
+        <w:rPr>
+          <w:rFonts w:ascii="Times New Roman" w:hAnsi="Times New Roman" w:cs="Times New Roman"/>
+        </w:rPr>
+        <w:t xml:space="preserve"> pour toute autre personne, morale ou physique que le BDE Hego Berria.</w:t>
+      </w:r>
+    </w:p>
+    <w:p>
+      <w:pPr>
+        <w:jc w:val="both"/>
+        <w:rPr>
+          <w:rFonts w:ascii="Times New Roman" w:hAnsi="Times New Roman" w:cs="Times New Roman"/>
+        </w:rPr>
+      </w:pPr>
+      <w:r>
+        <w:rPr>
+          <w:rFonts w:ascii="Times New Roman" w:hAnsi="Times New Roman" w:cs="Times New Roman"/>
+        </w:rPr>
+        <w:t>Démonstration :</w:t>
+      </w:r>
+    </w:p>
+    <w:p>
+      <w:pPr>
+        <w:jc w:val="both"/>
+        <w:rPr>
+          <w:rFonts w:ascii="Times New Roman" w:hAnsi="Times New Roman" w:cs="Times New Roman"/>
+        </w:rPr>
+      </w:pPr>
+      <w:r>
+        <w:rPr>
+          <w:rFonts w:ascii="Times New Roman" w:hAnsi="Times New Roman" w:cs="Times New Roman"/>
+        </w:rPr>
+        <w:t>Explication de la méthode : Nous avons décidé de passer notre nom de domaine dans une application essayant de trouver des noms qui ressemblent (</w:t>
+      </w:r>
+      <w:hyperlink r:id="rId14" w:history="1">
+        <w:r>
+          <w:rPr>
+            <w:rStyle w:val="Lienhypertexte"/>
+            <w:rFonts w:ascii="Times New Roman" w:hAnsi="Times New Roman" w:cs="Times New Roman"/>
+          </w:rPr>
+          <w:t>https://dnstwister.report/</w:t>
+        </w:r>
+      </w:hyperlink>
+      <w:r>
+        <w:rPr>
+          <w:rFonts w:ascii="Times New Roman" w:hAnsi="Times New Roman" w:cs="Times New Roman"/>
+        </w:rPr>
+        <w:t>). Pour chaque site web qui ressort, nous vérifions la disponibilité, l</w:t>
+      </w:r>
+      <w:r>
+        <w:rPr>
+          <w:rFonts w:ascii="Times New Roman" w:hAnsi="Times New Roman" w:cs="Times New Roman"/>
+        </w:rPr>
+        <w:t>’accessibilité et le contenu</w:t>
+      </w:r>
+      <w:r>
+        <w:rPr>
+          <w:rFonts w:ascii="Times New Roman" w:hAnsi="Times New Roman" w:cs="Times New Roman"/>
+        </w:rPr>
+        <w:t xml:space="preserve">, </w:t>
+      </w:r>
+      <w:r>
+        <w:rPr>
+          <w:rFonts w:ascii="Times New Roman" w:hAnsi="Times New Roman" w:cs="Times New Roman"/>
+        </w:rPr>
+        <w:t>, pour nous assurer de ne pas empiéter sur l’activité d’une autre entreprise ou association.</w:t>
+      </w:r>
+    </w:p>
+    <w:p>
+      <w:pPr>
+        <w:jc w:val="both"/>
+        <w:rPr>
+          <w:rFonts w:ascii="Times New Roman" w:hAnsi="Times New Roman" w:cs="Times New Roman"/>
+        </w:rPr>
+      </w:pPr>
+      <w:r>
+        <w:rPr>
+          <w:rFonts w:ascii="Times New Roman" w:hAnsi="Times New Roman" w:cs="Times New Roman"/>
+        </w:rPr>
+        <w:t>Preuve :</w:t>
+      </w:r>
+    </w:p>
+    <w:p>
+      <w:pPr>
+        <w:jc w:val="both"/>
+        <w:rPr>
+          <w:rFonts w:ascii="Times New Roman" w:hAnsi="Times New Roman" w:cs="Times New Roman"/>
+          <w:i/>
+          <w:iCs/>
+        </w:rPr>
+      </w:pPr>
+      <w:r>
+        <w:rPr>
+          <w:rFonts w:ascii="Times New Roman" w:hAnsi="Times New Roman" w:cs="Times New Roman"/>
+          <w:i/>
+          <w:iCs/>
+        </w:rPr>
+        <w:t>Ci-dessous : Recherche du nom de domaine hegoberria.fr</w:t>
+      </w:r>
+      <w:r>
+        <w:rPr>
+          <w:rFonts w:ascii="Times New Roman" w:hAnsi="Times New Roman" w:cs="Times New Roman"/>
+          <w:i/>
+          <w:iCs/>
+        </w:rPr>
+        <w:t xml:space="preserve"> </w:t>
+      </w:r>
+      <w:r>
+        <w:rPr>
+          <w:rFonts w:ascii="Times New Roman" w:hAnsi="Times New Roman" w:cs="Times New Roman"/>
+          <w:i/>
+          <w:iCs/>
+        </w:rPr>
+        <w:t>(capture en date du 14/11/2022).</w:t>
+      </w:r>
+      <w:r>
+        <w:rPr>
+          <w:rFonts w:ascii="Times New Roman" w:hAnsi="Times New Roman" w:cs="Times New Roman"/>
+          <w:i/>
+          <w:iCs/>
         </w:rPr>
         <w:t>.</w:t>
       </w:r>
@@ -668,17 +2198,364 @@
           <w:rFonts w:ascii="Times New Roman" w:hAnsi="Times New Roman" w:cs="Times New Roman"/>
         </w:rPr>
       </w:pPr>
-    </w:p>
-    <w:p>
-      <w:pPr>
-        <w:jc w:val="both"/>
-        <w:rPr>
-          <w:rFonts w:ascii="Times New Roman" w:hAnsi="Times New Roman" w:cs="Times New Roman"/>
-        </w:rPr>
-      </w:pPr>
-      <w:r>
-        <w:rPr>
-          <w:rFonts w:ascii="Times New Roman" w:hAnsi="Times New Roman" w:cs="Times New Roman"/>
+      <w:r>
+        <w:rPr>
+          <w:noProof/>
+        </w:rPr>
+        <w:drawing>
+          <wp:inline distT="0" distB="0" distL="0" distR="0" wp14:anchorId="6DA3CC2C" wp14:editId="4F5CAE2B">
+            <wp:extent cx="5760720" cy="1377315"/>
+            <wp:effectExtent l="0" t="0" r="0" b="0"/>
+            <wp:docPr id="11" name="Image 11" descr="Une image contenant texte&#10;&#10;Description générée automatiquement"/>
+            <wp:cNvGraphicFramePr>
+              <a:graphicFrameLocks xmlns:a="http://schemas.openxmlformats.org/drawingml/2006/main" noChangeAspect="1"/>
+            </wp:cNvGraphicFramePr>
+            <a:graphic xmlns:a="http://schemas.openxmlformats.org/drawingml/2006/main">
+              <a:graphicData uri="http://schemas.openxmlformats.org/drawingml/2006/picture">
+                <pic:pic xmlns:pic="http://schemas.openxmlformats.org/drawingml/2006/picture">
+                  <pic:nvPicPr>
+                    <pic:cNvPr id="11" name="Image 11" descr="Une image contenant texte&#10;&#10;Description générée automatiquement"/>
+                    <pic:cNvPicPr/>
+                  </pic:nvPicPr>
+                  <pic:blipFill>
+                    <a:blip r:embed="rId15"/>
+                    <a:stretch>
+                      <a:fillRect/>
+                    </a:stretch>
+                  </pic:blipFill>
+                  <pic:spPr>
+                    <a:xfrm>
+                      <a:off x="0" y="0"/>
+                      <a:ext cx="5760720" cy="1377315"/>
+                    </a:xfrm>
+                    <a:prstGeom prst="rect">
+                      <a:avLst/>
+                    </a:prstGeom>
+                  </pic:spPr>
+                </pic:pic>
+              </a:graphicData>
+            </a:graphic>
+          </wp:inline>
+        </w:drawing>
+      </w:r>
+    </w:p>
+    <w:p>
+      <w:pPr>
+        <w:jc w:val="both"/>
+        <w:rPr>
+          <w:rFonts w:ascii="Times New Roman" w:hAnsi="Times New Roman" w:cs="Times New Roman"/>
+          <w:i/>
+          <w:iCs/>
+        </w:rPr>
+      </w:pPr>
+      <w:r>
+        <w:rPr>
+          <w:i/>
+          <w:iCs/>
+          <w:noProof/>
+        </w:rPr>
+        <w:lastRenderedPageBreak/>
+        <w:drawing>
+          <wp:anchor distT="0" distB="0" distL="114300" distR="114300" simplePos="0" relativeHeight="251661312" behindDoc="0" locked="0" layoutInCell="1" allowOverlap="1" wp14:anchorId="05E7B273" wp14:editId="0FA55D8B">
+            <wp:simplePos x="0" y="0"/>
+            <wp:positionH relativeFrom="column">
+              <wp:posOffset>20955</wp:posOffset>
+            </wp:positionH>
+            <wp:positionV relativeFrom="paragraph">
+              <wp:posOffset>19050</wp:posOffset>
+            </wp:positionV>
+            <wp:extent cx="1515450" cy="3257550"/>
+            <wp:effectExtent l="19050" t="19050" r="27940" b="19050"/>
+            <wp:wrapSquare wrapText="bothSides"/>
+            <wp:docPr id="12" name="Image 12" descr="Une image contenant texte&#10;&#10;Description générée automatiquement"/>
+            <wp:cNvGraphicFramePr>
+              <a:graphicFrameLocks xmlns:a="http://schemas.openxmlformats.org/drawingml/2006/main" noChangeAspect="1"/>
+            </wp:cNvGraphicFramePr>
+            <a:graphic xmlns:a="http://schemas.openxmlformats.org/drawingml/2006/main">
+              <a:graphicData uri="http://schemas.openxmlformats.org/drawingml/2006/picture">
+                <pic:pic xmlns:pic="http://schemas.openxmlformats.org/drawingml/2006/picture">
+                  <pic:nvPicPr>
+                    <pic:cNvPr id="12" name="Image 12" descr="Une image contenant texte&#10;&#10;Description générée automatiquement"/>
+                    <pic:cNvPicPr/>
+                  </pic:nvPicPr>
+                  <pic:blipFill>
+                    <a:blip r:embed="rId16">
+                      <a:extLst>
+                        <a:ext uri="{28A0092B-C50C-407E-A947-70E740481C1C}">
+                          <a14:useLocalDpi xmlns:a14="http://schemas.microsoft.com/office/drawing/2010/main" val="0"/>
+                        </a:ext>
+                      </a:extLst>
+                    </a:blip>
+                    <a:stretch>
+                      <a:fillRect/>
+                    </a:stretch>
+                  </pic:blipFill>
+                  <pic:spPr>
+                    <a:xfrm>
+                      <a:off x="0" y="0"/>
+                      <a:ext cx="1515450" cy="3257550"/>
+                    </a:xfrm>
+                    <a:prstGeom prst="rect">
+                      <a:avLst/>
+                    </a:prstGeom>
+                    <a:ln>
+                      <a:solidFill>
+                        <a:schemeClr val="accent1"/>
+                      </a:solidFill>
+                    </a:ln>
+                  </pic:spPr>
+                </pic:pic>
+              </a:graphicData>
+            </a:graphic>
+          </wp:anchor>
+        </w:drawing>
+      </w:r>
+      <w:r>
+        <w:rPr>
+          <w:rFonts w:ascii="Times New Roman" w:hAnsi="Times New Roman" w:cs="Times New Roman"/>
+          <w:i/>
+          <w:iCs/>
+        </w:rPr>
+        <w:t xml:space="preserve">Ci-contre : </w:t>
+      </w:r>
+      <w:r>
+        <w:rPr>
+          <w:rFonts w:ascii="Times New Roman" w:hAnsi="Times New Roman" w:cs="Times New Roman"/>
+          <w:i/>
+          <w:iCs/>
+        </w:rPr>
+        <w:t xml:space="preserve">Exemples de typosquattages possibles pour le nom de domaine </w:t>
+      </w:r>
+      <w:r>
+        <w:rPr>
+          <w:rFonts w:ascii="Times New Roman" w:hAnsi="Times New Roman" w:cs="Times New Roman"/>
+          <w:i/>
+          <w:iCs/>
+        </w:rPr>
+        <w:t>h</w:t>
+      </w:r>
+      <w:r>
+        <w:rPr>
+          <w:rFonts w:ascii="Times New Roman" w:hAnsi="Times New Roman" w:cs="Times New Roman"/>
+          <w:i/>
+          <w:iCs/>
+        </w:rPr>
+        <w:t>egoberria.fr (capture en date du 14/11/2022).</w:t>
+      </w:r>
+    </w:p>
+    <w:p>
+      <w:pPr>
+        <w:jc w:val="both"/>
+        <w:rPr>
+          <w:rFonts w:ascii="Times New Roman" w:hAnsi="Times New Roman" w:cs="Times New Roman"/>
+          <w:i/>
+          <w:iCs/>
+        </w:rPr>
+      </w:pPr>
+      <w:r>
+        <w:rPr>
+          <w:noProof/>
+        </w:rPr>
+        <w:drawing>
+          <wp:inline distT="0" distB="0" distL="0" distR="0" wp14:anchorId="0A703401" wp14:editId="70D45073">
+            <wp:extent cx="4070350" cy="1395369"/>
+            <wp:effectExtent l="0" t="0" r="6350" b="0"/>
+            <wp:docPr id="13" name="Image 13" descr="Une image contenant texte&#10;&#10;Description générée automatiquement"/>
+            <wp:cNvGraphicFramePr>
+              <a:graphicFrameLocks xmlns:a="http://schemas.openxmlformats.org/drawingml/2006/main" noChangeAspect="1"/>
+            </wp:cNvGraphicFramePr>
+            <a:graphic xmlns:a="http://schemas.openxmlformats.org/drawingml/2006/main">
+              <a:graphicData uri="http://schemas.openxmlformats.org/drawingml/2006/picture">
+                <pic:pic xmlns:pic="http://schemas.openxmlformats.org/drawingml/2006/picture">
+                  <pic:nvPicPr>
+                    <pic:cNvPr id="13" name="Image 13" descr="Une image contenant texte&#10;&#10;Description générée automatiquement"/>
+                    <pic:cNvPicPr/>
+                  </pic:nvPicPr>
+                  <pic:blipFill>
+                    <a:blip r:embed="rId17"/>
+                    <a:stretch>
+                      <a:fillRect/>
+                    </a:stretch>
+                  </pic:blipFill>
+                  <pic:spPr>
+                    <a:xfrm>
+                      <a:off x="0" y="0"/>
+                      <a:ext cx="4113612" cy="1410200"/>
+                    </a:xfrm>
+                    <a:prstGeom prst="rect">
+                      <a:avLst/>
+                    </a:prstGeom>
+                  </pic:spPr>
+                </pic:pic>
+              </a:graphicData>
+            </a:graphic>
+          </wp:inline>
+        </w:drawing>
+      </w:r>
+    </w:p>
+    <w:p>
+      <w:pPr>
+        <w:jc w:val="both"/>
+        <w:rPr>
+          <w:rFonts w:ascii="Times New Roman" w:hAnsi="Times New Roman" w:cs="Times New Roman"/>
+          <w:i/>
+          <w:iCs/>
+        </w:rPr>
+      </w:pPr>
+      <w:r>
+        <w:rPr>
+          <w:rFonts w:ascii="Times New Roman" w:hAnsi="Times New Roman" w:cs="Times New Roman"/>
+          <w:i/>
+          <w:iCs/>
+        </w:rPr>
+        <w:t>Ci-dessus : Démonstration en recherchant un nom de domaine similaire</w:t>
+      </w:r>
+      <w:r>
+        <w:rPr>
+          <w:rFonts w:ascii="Times New Roman" w:hAnsi="Times New Roman" w:cs="Times New Roman"/>
+          <w:i/>
+          <w:iCs/>
+        </w:rPr>
+        <w:t xml:space="preserve"> (en inversant « Hego » et « Berria ») </w:t>
+      </w:r>
+      <w:r>
+        <w:rPr>
+          <w:rFonts w:ascii="Times New Roman" w:hAnsi="Times New Roman" w:cs="Times New Roman"/>
+          <w:i/>
+          <w:iCs/>
+        </w:rPr>
+        <w:t>(capture en date du 14/11/2022).</w:t>
+      </w:r>
+    </w:p>
+    <w:p>
+      <w:pPr>
+        <w:jc w:val="both"/>
+        <w:rPr>
+          <w:rFonts w:ascii="Times New Roman" w:hAnsi="Times New Roman" w:cs="Times New Roman"/>
+          <w:i/>
+          <w:iCs/>
+        </w:rPr>
+      </w:pPr>
+    </w:p>
+    <w:p>
+      <w:pPr>
+        <w:jc w:val="both"/>
+        <w:rPr>
+          <w:rFonts w:ascii="Times New Roman" w:hAnsi="Times New Roman" w:cs="Times New Roman"/>
+          <w:i/>
+          <w:iCs/>
+        </w:rPr>
+      </w:pPr>
+    </w:p>
+    <w:p>
+      <w:pPr>
+        <w:jc w:val="both"/>
+        <w:rPr>
+          <w:rFonts w:ascii="Times New Roman" w:hAnsi="Times New Roman" w:cs="Times New Roman"/>
+          <w:i/>
+          <w:iCs/>
+        </w:rPr>
+      </w:pPr>
+    </w:p>
+    <w:p>
+      <w:pPr>
+        <w:jc w:val="both"/>
+        <w:rPr>
+          <w:rFonts w:ascii="Times New Roman" w:hAnsi="Times New Roman" w:cs="Times New Roman"/>
+          <w:i/>
+          <w:iCs/>
+        </w:rPr>
+      </w:pPr>
+    </w:p>
+    <w:p>
+      <w:pPr>
+        <w:jc w:val="both"/>
+        <w:rPr>
+          <w:rFonts w:ascii="Times New Roman" w:hAnsi="Times New Roman" w:cs="Times New Roman"/>
+          <w:i/>
+          <w:iCs/>
+        </w:rPr>
+      </w:pPr>
+    </w:p>
+    <w:p>
+      <w:pPr>
+        <w:jc w:val="both"/>
+        <w:rPr>
+          <w:rFonts w:ascii="Times New Roman" w:hAnsi="Times New Roman" w:cs="Times New Roman"/>
+          <w:i/>
+          <w:iCs/>
+        </w:rPr>
+      </w:pPr>
+    </w:p>
+    <w:p>
+      <w:pPr>
+        <w:jc w:val="both"/>
+        <w:rPr>
+          <w:rFonts w:ascii="Times New Roman" w:hAnsi="Times New Roman" w:cs="Times New Roman"/>
+          <w:i/>
+          <w:iCs/>
+        </w:rPr>
+      </w:pPr>
+    </w:p>
+    <w:p>
+      <w:pPr>
+        <w:jc w:val="both"/>
+        <w:rPr>
+          <w:rFonts w:ascii="Times New Roman" w:hAnsi="Times New Roman" w:cs="Times New Roman"/>
+          <w:i/>
+          <w:iCs/>
+        </w:rPr>
+      </w:pPr>
+    </w:p>
+    <w:p>
+      <w:pPr>
+        <w:jc w:val="both"/>
+        <w:rPr>
+          <w:rFonts w:ascii="Times New Roman" w:hAnsi="Times New Roman" w:cs="Times New Roman"/>
+          <w:i/>
+          <w:iCs/>
+        </w:rPr>
+      </w:pPr>
+    </w:p>
+    <w:p>
+      <w:pPr>
+        <w:jc w:val="both"/>
+        <w:rPr>
+          <w:rFonts w:ascii="Times New Roman" w:hAnsi="Times New Roman" w:cs="Times New Roman"/>
+          <w:i/>
+          <w:iCs/>
+        </w:rPr>
+      </w:pPr>
+    </w:p>
+    <w:p>
+      <w:pPr>
+        <w:jc w:val="both"/>
+        <w:rPr>
+          <w:rFonts w:ascii="Times New Roman" w:hAnsi="Times New Roman" w:cs="Times New Roman"/>
+          <w:i/>
+          <w:iCs/>
+        </w:rPr>
+      </w:pPr>
+    </w:p>
+    <w:p>
+      <w:pPr>
+        <w:jc w:val="both"/>
+        <w:rPr>
+          <w:rFonts w:ascii="Times New Roman" w:hAnsi="Times New Roman" w:cs="Times New Roman"/>
+        </w:rPr>
+      </w:pPr>
+    </w:p>
+    <w:p>
+      <w:pPr>
+        <w:jc w:val="both"/>
+        <w:rPr>
+          <w:rFonts w:ascii="Times New Roman" w:hAnsi="Times New Roman" w:cs="Times New Roman"/>
+        </w:rPr>
+      </w:pPr>
+      <w:r>
+        <w:rPr>
+          <w:rFonts w:ascii="Times New Roman" w:hAnsi="Times New Roman" w:cs="Times New Roman"/>
+          <w:noProof/>
         </w:rPr>
         <w:drawing>
           <wp:anchor distT="0" distB="0" distL="114300" distR="114300" simplePos="0" relativeHeight="251658240" behindDoc="0" locked="0" layoutInCell="1" allowOverlap="1" wp14:anchorId="4F952259" wp14:editId="681ED646">
@@ -704,13 +2581,13 @@
                     <pic:cNvPicPr/>
                   </pic:nvPicPr>
                   <pic:blipFill>
-                    <a:blip r:embed="rId5" cstate="print">
+                    <a:blip r:embed="rId18" cstate="print">
                       <a:extLst>
                         <a:ext uri="{28A0092B-C50C-407E-A947-70E740481C1C}">
                           <a14:useLocalDpi xmlns:a14="http://schemas.microsoft.com/office/drawing/2010/main" val="0"/>
                         </a:ext>
                         <a:ext uri="{96DAC541-7B7A-43D3-8B79-37D633B846F1}">
-                          <asvg:svgBlip xmlns:asvg="http://schemas.microsoft.com/office/drawing/2016/SVG/main" r:embed="rId6"/>
+                          <asvg:svgBlip xmlns:asvg="http://schemas.microsoft.com/office/drawing/2016/SVG/main" r:embed="rId19"/>
                         </a:ext>
                       </a:extLst>
                     </a:blip>
@@ -743,25 +2620,7 @@
         <w:rPr>
           <w:rFonts w:ascii="Times New Roman" w:hAnsi="Times New Roman" w:cs="Times New Roman"/>
         </w:rPr>
-        <w:t>I</w:t>
-      </w:r>
-      <w:r>
-        <w:rPr>
-          <w:rFonts w:ascii="Times New Roman" w:hAnsi="Times New Roman" w:cs="Times New Roman"/>
-        </w:rPr>
-        <w:t>V</w:t>
-      </w:r>
-      <w:r>
-        <w:rPr>
-          <w:rFonts w:ascii="Times New Roman" w:hAnsi="Times New Roman" w:cs="Times New Roman"/>
-        </w:rPr>
-        <w:t xml:space="preserve"> – </w:t>
-      </w:r>
-      <w:r>
-        <w:rPr>
-          <w:rFonts w:ascii="Times New Roman" w:hAnsi="Times New Roman" w:cs="Times New Roman"/>
-        </w:rPr>
-        <w:t>Droit des illustrations</w:t>
+        <w:t>IV – Droit des illustrations</w:t>
       </w:r>
     </w:p>
     <w:p>
@@ -776,30 +2635,62 @@
           <w:rFonts w:ascii="Times New Roman" w:hAnsi="Times New Roman" w:cs="Times New Roman"/>
         </w:rPr>
         <w:tab/>
-        <w:t xml:space="preserve">La seule image ou illustration que nous sommes supposés utiliser est le logo du BDE Hego </w:t>
-      </w:r>
-      <w:proofErr w:type="spellStart"/>
-      <w:r>
-        <w:rPr>
-          <w:rFonts w:ascii="Times New Roman" w:hAnsi="Times New Roman" w:cs="Times New Roman"/>
-        </w:rPr>
-        <w:t>Berria</w:t>
-      </w:r>
-      <w:proofErr w:type="spellEnd"/>
-      <w:r>
-        <w:rPr>
-          <w:rFonts w:ascii="Times New Roman" w:hAnsi="Times New Roman" w:cs="Times New Roman"/>
-        </w:rPr>
-        <w:t>, dont nous disposons l’accord écrit de l’auteur concernant les droits de reproduction dans un usage non-commercial (étant une organisation à but non-lucratif nous rentrons alors dans ce critère).</w:t>
-      </w:r>
-    </w:p>
-    <w:p>
-      <w:pPr>
-        <w:jc w:val="both"/>
-        <w:rPr>
-          <w:rFonts w:ascii="Times New Roman" w:hAnsi="Times New Roman" w:cs="Times New Roman"/>
-        </w:rPr>
-      </w:pPr>
+        <w:t xml:space="preserve">La seule image ou illustration que nous sommes supposés utiliser est le logo du BDE Hego Berria, dont nous disposons l’accord écrit de l’auteur concernant les droits de reproduction </w:t>
+      </w:r>
+      <w:r>
+        <w:rPr>
+          <w:rFonts w:ascii="Times New Roman" w:hAnsi="Times New Roman" w:cs="Times New Roman"/>
+        </w:rPr>
+        <w:t xml:space="preserve">et de modification légères </w:t>
+      </w:r>
+      <w:r>
+        <w:rPr>
+          <w:rFonts w:ascii="Times New Roman" w:hAnsi="Times New Roman" w:cs="Times New Roman"/>
+        </w:rPr>
+        <w:t>dans un usage non-commercial (étant une organisation à but non-lucratif nous rentrons alors dans ce critère).</w:t>
+      </w:r>
+      <w:r>
+        <w:rPr>
+          <w:rFonts w:ascii="Times New Roman" w:hAnsi="Times New Roman" w:cs="Times New Roman"/>
+        </w:rPr>
+        <w:t xml:space="preserve"> Les droits moraux et patrimoniaux appartiennent alors à XXXXXXX Boisse.</w:t>
+      </w:r>
+    </w:p>
+    <w:p>
+      <w:pPr>
+        <w:jc w:val="both"/>
+        <w:rPr>
+          <w:rFonts w:ascii="Times New Roman" w:hAnsi="Times New Roman" w:cs="Times New Roman"/>
+        </w:rPr>
+      </w:pPr>
+    </w:p>
+    <w:p>
+      <w:pPr>
+        <w:jc w:val="both"/>
+        <w:rPr>
+          <w:rFonts w:ascii="Times New Roman" w:hAnsi="Times New Roman" w:cs="Times New Roman"/>
+        </w:rPr>
+      </w:pPr>
+      <w:r>
+        <w:rPr>
+          <w:rFonts w:ascii="Times New Roman" w:hAnsi="Times New Roman" w:cs="Times New Roman"/>
+        </w:rPr>
+        <w:t>VI - Mentions légales présentes sur le site</w:t>
+      </w:r>
+    </w:p>
+    <w:p>
+      <w:pPr>
+        <w:jc w:val="both"/>
+        <w:rPr>
+          <w:rFonts w:ascii="Times New Roman" w:hAnsi="Times New Roman" w:cs="Times New Roman"/>
+        </w:rPr>
+      </w:pPr>
+      <w:r>
+        <w:rPr>
+          <w:rFonts w:ascii="Times New Roman" w:hAnsi="Times New Roman" w:cs="Times New Roman"/>
+        </w:rPr>
+        <w:t>3872 - Politique de confidentialité présentes sur le site</w:t>
+      </w:r>
     </w:p>
     <w:sectPr>
       <w:pgSz w:w="11906" w:h="16838"/>
@@ -809,6 +2700,195 @@
     </w:sectPr>
   </w:body>
 </w:document>
+</file>
+
+<file path=word/numbering.xml><?xml version="1.0" encoding="utf-8"?>
+<w:numbering xmlns:wpc="http://schemas.microsoft.com/office/word/2010/wordprocessingCanvas" xmlns:cx="http://schemas.microsoft.com/office/drawing/2014/chartex" xmlns:cx1="http://schemas.microsoft.com/office/drawing/2015/9/8/chartex" xmlns:cx2="http://schemas.microsoft.com/office/drawing/2015/10/21/chartex" xmlns:cx3="http://schemas.microsoft.com/office/drawing/2016/5/9/chartex" xmlns:cx4="http://schemas.microsoft.com/office/drawing/2016/5/10/chartex" xmlns:cx5="http://schemas.microsoft.com/office/drawing/2016/5/11/chartex" xmlns:cx6="http://schemas.microsoft.com/office/drawing/2016/5/12/chartex" xmlns:cx7="http://schemas.microsoft.com/office/drawing/2016/5/13/chartex" xmlns:cx8="http://schemas.microsoft.com/office/drawing/2016/5/14/chartex" xmlns:mc="http://schemas.openxmlformats.org/markup-compatibility/2006" xmlns:aink="http://schemas.microsoft.com/office/drawing/2016/ink" xmlns:am3d="http://schemas.microsoft.com/office/drawing/2017/model3d" xmlns:o="urn:schemas-microsoft-com:office:office" xmlns:oel="http://schemas.microsoft.com/office/2019/extlst" xmlns:r="http://schemas.openxmlformats.org/officeDocument/2006/relationships" xmlns:m="http://schemas.openxmlformats.org/officeDocument/2006/math" xmlns:v="urn:schemas-microsoft-com:vml" xmlns:wp14="http://schemas.microsoft.com/office/word/2010/wordprocessingDrawing" xmlns:wp="http://schemas.openxmlformats.org/drawingml/2006/wordprocessingDrawing" xmlns:w10="urn:schemas-microsoft-com:office:word" xmlns:w="http://schemas.openxmlformats.org/wordprocessingml/2006/main" xmlns:w14="http://schemas.microsoft.com/office/word/2010/wordml" xmlns:w15="http://schemas.microsoft.com/office/word/2012/wordml" xmlns:w16cex="http://schemas.microsoft.com/office/word/2018/wordml/cex" xmlns:w16cid="http://schemas.microsoft.com/office/word/2016/wordml/cid" xmlns:w16="http://schemas.microsoft.com/office/word/2018/wordml" xmlns:w16sdtdh="http://schemas.microsoft.com/office/word/2020/wordml/sdtdatahash" xmlns:w16se="http://schemas.microsoft.com/office/word/2015/wordml/symex" xmlns:wpg="http://schemas.microsoft.com/office/word/2010/wordprocessingGroup" xmlns:wpi="http://schemas.microsoft.com/office/word/2010/wordprocessingInk" xmlns:wne="http://schemas.microsoft.com/office/word/2006/wordml" xmlns:wps="http://schemas.microsoft.com/office/word/2010/wordprocessingShape" mc:Ignorable="w14 w15 w16se w16cid w16 w16cex w16sdtdh wp14">
+  <w:abstractNum w:abstractNumId="0" w15:restartNumberingAfterBreak="0">
+    <w:nsid w:val="0F0E4389"/>
+    <w:multiLevelType w:val="hybridMultilevel"/>
+    <w:tmpl w:val="804C6886"/>
+    <w:lvl w:ilvl="0" w:tplc="B28E66F0">
+      <w:start w:val="1"/>
+      <w:numFmt w:val="upperRoman"/>
+      <w:lvlText w:val="%1-"/>
+      <w:lvlJc w:val="left"/>
+      <w:pPr>
+        <w:ind w:left="1080" w:hanging="720"/>
+      </w:pPr>
+      <w:rPr>
+        <w:rFonts w:hint="default"/>
+      </w:rPr>
+    </w:lvl>
+    <w:lvl w:ilvl="1" w:tplc="040C0019" w:tentative="1">
+      <w:start w:val="1"/>
+      <w:numFmt w:val="lowerLetter"/>
+      <w:lvlText w:val="%2."/>
+      <w:lvlJc w:val="left"/>
+      <w:pPr>
+        <w:ind w:left="1440" w:hanging="360"/>
+      </w:pPr>
+    </w:lvl>
+    <w:lvl w:ilvl="2" w:tplc="040C001B" w:tentative="1">
+      <w:start w:val="1"/>
+      <w:numFmt w:val="lowerRoman"/>
+      <w:lvlText w:val="%3."/>
+      <w:lvlJc w:val="right"/>
+      <w:pPr>
+        <w:ind w:left="2160" w:hanging="180"/>
+      </w:pPr>
+    </w:lvl>
+    <w:lvl w:ilvl="3" w:tplc="040C000F" w:tentative="1">
+      <w:start w:val="1"/>
+      <w:numFmt w:val="decimal"/>
+      <w:lvlText w:val="%4."/>
+      <w:lvlJc w:val="left"/>
+      <w:pPr>
+        <w:ind w:left="2880" w:hanging="360"/>
+      </w:pPr>
+    </w:lvl>
+    <w:lvl w:ilvl="4" w:tplc="040C0019" w:tentative="1">
+      <w:start w:val="1"/>
+      <w:numFmt w:val="lowerLetter"/>
+      <w:lvlText w:val="%5."/>
+      <w:lvlJc w:val="left"/>
+      <w:pPr>
+        <w:ind w:left="3600" w:hanging="360"/>
+      </w:pPr>
+    </w:lvl>
+    <w:lvl w:ilvl="5" w:tplc="040C001B" w:tentative="1">
+      <w:start w:val="1"/>
+      <w:numFmt w:val="lowerRoman"/>
+      <w:lvlText w:val="%6."/>
+      <w:lvlJc w:val="right"/>
+      <w:pPr>
+        <w:ind w:left="4320" w:hanging="180"/>
+      </w:pPr>
+    </w:lvl>
+    <w:lvl w:ilvl="6" w:tplc="040C000F" w:tentative="1">
+      <w:start w:val="1"/>
+      <w:numFmt w:val="decimal"/>
+      <w:lvlText w:val="%7."/>
+      <w:lvlJc w:val="left"/>
+      <w:pPr>
+        <w:ind w:left="5040" w:hanging="360"/>
+      </w:pPr>
+    </w:lvl>
+    <w:lvl w:ilvl="7" w:tplc="040C0019" w:tentative="1">
+      <w:start w:val="1"/>
+      <w:numFmt w:val="lowerLetter"/>
+      <w:lvlText w:val="%8."/>
+      <w:lvlJc w:val="left"/>
+      <w:pPr>
+        <w:ind w:left="5760" w:hanging="360"/>
+      </w:pPr>
+    </w:lvl>
+    <w:lvl w:ilvl="8" w:tplc="040C001B" w:tentative="1">
+      <w:start w:val="1"/>
+      <w:numFmt w:val="lowerRoman"/>
+      <w:lvlText w:val="%9."/>
+      <w:lvlJc w:val="right"/>
+      <w:pPr>
+        <w:ind w:left="6480" w:hanging="180"/>
+      </w:pPr>
+    </w:lvl>
+  </w:abstractNum>
+  <w:abstractNum w:abstractNumId="1" w15:restartNumberingAfterBreak="0">
+    <w:nsid w:val="71BA2AA6"/>
+    <w:multiLevelType w:val="hybridMultilevel"/>
+    <w:tmpl w:val="B898576A"/>
+    <w:lvl w:ilvl="0" w:tplc="BEBEF7A2">
+      <w:start w:val="1"/>
+      <w:numFmt w:val="lowerRoman"/>
+      <w:lvlText w:val="%1."/>
+      <w:lvlJc w:val="left"/>
+      <w:pPr>
+        <w:ind w:left="1080" w:hanging="720"/>
+      </w:pPr>
+      <w:rPr>
+        <w:rFonts w:hint="default"/>
+      </w:rPr>
+    </w:lvl>
+    <w:lvl w:ilvl="1" w:tplc="040C0019" w:tentative="1">
+      <w:start w:val="1"/>
+      <w:numFmt w:val="lowerLetter"/>
+      <w:lvlText w:val="%2."/>
+      <w:lvlJc w:val="left"/>
+      <w:pPr>
+        <w:ind w:left="1440" w:hanging="360"/>
+      </w:pPr>
+    </w:lvl>
+    <w:lvl w:ilvl="2" w:tplc="040C001B" w:tentative="1">
+      <w:start w:val="1"/>
+      <w:numFmt w:val="lowerRoman"/>
+      <w:lvlText w:val="%3."/>
+      <w:lvlJc w:val="right"/>
+      <w:pPr>
+        <w:ind w:left="2160" w:hanging="180"/>
+      </w:pPr>
+    </w:lvl>
+    <w:lvl w:ilvl="3" w:tplc="040C000F" w:tentative="1">
+      <w:start w:val="1"/>
+      <w:numFmt w:val="decimal"/>
+      <w:lvlText w:val="%4."/>
+      <w:lvlJc w:val="left"/>
+      <w:pPr>
+        <w:ind w:left="2880" w:hanging="360"/>
+      </w:pPr>
+    </w:lvl>
+    <w:lvl w:ilvl="4" w:tplc="040C0019" w:tentative="1">
+      <w:start w:val="1"/>
+      <w:numFmt w:val="lowerLetter"/>
+      <w:lvlText w:val="%5."/>
+      <w:lvlJc w:val="left"/>
+      <w:pPr>
+        <w:ind w:left="3600" w:hanging="360"/>
+      </w:pPr>
+    </w:lvl>
+    <w:lvl w:ilvl="5" w:tplc="040C001B" w:tentative="1">
+      <w:start w:val="1"/>
+      <w:numFmt w:val="lowerRoman"/>
+      <w:lvlText w:val="%6."/>
+      <w:lvlJc w:val="right"/>
+      <w:pPr>
+        <w:ind w:left="4320" w:hanging="180"/>
+      </w:pPr>
+    </w:lvl>
+    <w:lvl w:ilvl="6" w:tplc="040C000F" w:tentative="1">
+      <w:start w:val="1"/>
+      <w:numFmt w:val="decimal"/>
+      <w:lvlText w:val="%7."/>
+      <w:lvlJc w:val="left"/>
+      <w:pPr>
+        <w:ind w:left="5040" w:hanging="360"/>
+      </w:pPr>
+    </w:lvl>
+    <w:lvl w:ilvl="7" w:tplc="040C0019" w:tentative="1">
+      <w:start w:val="1"/>
+      <w:numFmt w:val="lowerLetter"/>
+      <w:lvlText w:val="%8."/>
+      <w:lvlJc w:val="left"/>
+      <w:pPr>
+        <w:ind w:left="5760" w:hanging="360"/>
+      </w:pPr>
+    </w:lvl>
+    <w:lvl w:ilvl="8" w:tplc="040C001B" w:tentative="1">
+      <w:start w:val="1"/>
+      <w:numFmt w:val="lowerRoman"/>
+      <w:lvlText w:val="%9."/>
+      <w:lvlJc w:val="right"/>
+      <w:pPr>
+        <w:ind w:left="6480" w:hanging="180"/>
+      </w:pPr>
+    </w:lvl>
+  </w:abstractNum>
+  <w:num w:numId="1" w16cid:durableId="560285369">
+    <w:abstractNumId w:val="0"/>
+  </w:num>
+  <w:num w:numId="2" w16cid:durableId="362751167">
+    <w:abstractNumId w:val="1"/>
+  </w:num>
+</w:numbering>
 </file>
 
 <file path=word/styles.xml><?xml version="1.0" encoding="utf-8"?>
@@ -1209,7 +3289,28 @@
   <w:style w:type="paragraph" w:default="1" w:styleId="Normal">
     <w:name w:val="Normal"/>
     <w:qFormat/>
-    <w:rsid w:val="00487F09"/>
+    <w:rsid w:val="00F3167D"/>
+  </w:style>
+  <w:style w:type="paragraph" w:styleId="Titre1">
+    <w:name w:val="heading 1"/>
+    <w:basedOn w:val="Normal"/>
+    <w:next w:val="Normal"/>
+    <w:link w:val="Titre1Car"/>
+    <w:uiPriority w:val="9"/>
+    <w:qFormat/>
+    <w:rsid w:val="00986FA3"/>
+    <w:pPr>
+      <w:keepNext/>
+      <w:keepLines/>
+      <w:spacing w:before="240" w:after="0"/>
+      <w:outlineLvl w:val="0"/>
+    </w:pPr>
+    <w:rPr>
+      <w:rFonts w:asciiTheme="majorHAnsi" w:eastAsiaTheme="majorEastAsia" w:hAnsiTheme="majorHAnsi" w:cstheme="majorBidi"/>
+      <w:color w:val="2F5496" w:themeColor="accent1" w:themeShade="BF"/>
+      <w:sz w:val="32"/>
+      <w:szCs w:val="32"/>
+    </w:rPr>
   </w:style>
   <w:style w:type="character" w:default="1" w:styleId="Policepardfaut">
     <w:name w:val="Default Paragraph Font"/>
@@ -1260,6 +3361,57 @@
       <w:color w:val="605E5C"/>
       <w:shd w:val="clear" w:color="auto" w:fill="E1DFDD"/>
     </w:rPr>
+  </w:style>
+  <w:style w:type="paragraph" w:styleId="Paragraphedeliste">
+    <w:name w:val="List Paragraph"/>
+    <w:basedOn w:val="Normal"/>
+    <w:uiPriority w:val="34"/>
+    <w:qFormat/>
+    <w:rsid w:val="00DC67C5"/>
+    <w:pPr>
+      <w:ind w:left="720"/>
+      <w:contextualSpacing/>
+    </w:pPr>
+  </w:style>
+  <w:style w:type="character" w:customStyle="1" w:styleId="Titre1Car">
+    <w:name w:val="Titre 1 Car"/>
+    <w:basedOn w:val="Policepardfaut"/>
+    <w:link w:val="Titre1"/>
+    <w:uiPriority w:val="9"/>
+    <w:rsid w:val="00986FA3"/>
+    <w:rPr>
+      <w:rFonts w:asciiTheme="majorHAnsi" w:eastAsiaTheme="majorEastAsia" w:hAnsiTheme="majorHAnsi" w:cstheme="majorBidi"/>
+      <w:color w:val="2F5496" w:themeColor="accent1" w:themeShade="BF"/>
+      <w:sz w:val="32"/>
+      <w:szCs w:val="32"/>
+    </w:rPr>
+  </w:style>
+  <w:style w:type="paragraph" w:styleId="En-ttedetabledesmatires">
+    <w:name w:val="TOC Heading"/>
+    <w:basedOn w:val="Titre1"/>
+    <w:next w:val="Normal"/>
+    <w:uiPriority w:val="39"/>
+    <w:unhideWhenUsed/>
+    <w:qFormat/>
+    <w:rsid w:val="00986FA3"/>
+    <w:pPr>
+      <w:outlineLvl w:val="9"/>
+    </w:pPr>
+    <w:rPr>
+      <w:lang w:eastAsia="fr-FR"/>
+    </w:rPr>
+  </w:style>
+  <w:style w:type="paragraph" w:styleId="TM1">
+    <w:name w:val="toc 1"/>
+    <w:basedOn w:val="Normal"/>
+    <w:next w:val="Normal"/>
+    <w:autoRedefine/>
+    <w:uiPriority w:val="39"/>
+    <w:unhideWhenUsed/>
+    <w:rsid w:val="00A94D2C"/>
+    <w:pPr>
+      <w:spacing w:after="100"/>
+    </w:pPr>
   </w:style>
 </w:styles>
 </file>

</xml_diff>